<commit_message>
subo documento ficha tecnica,Evaluacion de propuestas de provedores,imforme de pruebas y pruebas de software y project
</commit_message>
<xml_diff>
--- a/pruebas de software.docx
+++ b/pruebas de software.docx
@@ -425,13 +425,23 @@
             <w:r>
               <w:rPr>
                 <w:rFonts w:ascii="Arial" w:cs="Arial" w:eastAsia="Arial" w:hAnsi="Arial"/>
+                <w:sz w:val="20"/>
+                <w:szCs w:val="20"/>
+                <w:highlight w:val="white"/>
+                <w:rtl w:val="0"/>
+              </w:rPr>
+              <w:t xml:space="preserve">contraseña</w:t>
+            </w:r>
+            <w:r>
+              <w:rPr>
+                <w:rFonts w:ascii="Arial" w:cs="Arial" w:eastAsia="Arial" w:hAnsi="Arial"/>
                 <w:color w:val="000000"/>
                 <w:sz w:val="20"/>
                 <w:szCs w:val="20"/>
                 <w:highlight w:val="white"/>
                 <w:rtl w:val="0"/>
               </w:rPr>
-              <w:t xml:space="preserve">contraceña-jajajaj</w:t>
+              <w:t xml:space="preserve">-jajajaj</w:t>
             </w:r>
             <w:r>
               <w:rPr>
@@ -901,12 +911,12 @@
           <wp:inline distB="0" distT="0" distL="0" distR="0">
             <wp:extent cx="5612130" cy="2621280"/>
             <wp:effectExtent b="0" l="0" r="0" t="0"/>
-            <wp:docPr id="91" name="image38.png"/>
+            <wp:docPr id="148" name="image26.png"/>
             <a:graphic>
               <a:graphicData uri="http://schemas.openxmlformats.org/drawingml/2006/picture">
                 <pic:pic>
                   <pic:nvPicPr>
-                    <pic:cNvPr id="0" name="image38.png"/>
+                    <pic:cNvPr id="0" name="image26.png"/>
                     <pic:cNvPicPr preferRelativeResize="0"/>
                   </pic:nvPicPr>
                   <pic:blipFill>
@@ -1224,7 +1234,7 @@
     <w:tbl>
       <w:tblPr>
         <w:tblStyle w:val="Table3"/>
-        <w:tblW w:w="8828.0" w:type="dxa"/>
+        <w:tblW w:w="8820.0" w:type="dxa"/>
         <w:jc w:val="left"/>
         <w:tblInd w:w="0.0" w:type="dxa"/>
         <w:tblBorders>
@@ -1239,12 +1249,12 @@
         <w:tblLook w:val="0400"/>
       </w:tblPr>
       <w:tblGrid>
-        <w:gridCol w:w="4414"/>
-        <w:gridCol w:w="4414"/>
+        <w:gridCol w:w="2715"/>
+        <w:gridCol w:w="6105"/>
         <w:tblGridChange w:id="0">
           <w:tblGrid>
-            <w:gridCol w:w="4414"/>
-            <w:gridCol w:w="4414"/>
+            <w:gridCol w:w="2715"/>
+            <w:gridCol w:w="6105"/>
           </w:tblGrid>
         </w:tblGridChange>
       </w:tblGrid>
@@ -1364,7 +1374,28 @@
                 <w:highlight w:val="white"/>
                 <w:rtl w:val="0"/>
               </w:rPr>
-              <w:t xml:space="preserve">Exceder  a la interfaz para realizar informes desde interfaz de inicio una vez se a logeado en la plataforma, realizar un informe individual y una grupal </w:t>
+              <w:t xml:space="preserve">Exceder  a la interfaz para realizar informes desde interfaz de inicio una vez se </w:t>
+            </w:r>
+            <w:r>
+              <w:rPr>
+                <w:rFonts w:ascii="Arial" w:cs="Arial" w:eastAsia="Arial" w:hAnsi="Arial"/>
+                <w:sz w:val="20"/>
+                <w:szCs w:val="20"/>
+                <w:highlight w:val="white"/>
+                <w:rtl w:val="0"/>
+              </w:rPr>
+              <w:t xml:space="preserve">ha logueado</w:t>
+            </w:r>
+            <w:r>
+              <w:rPr>
+                <w:rFonts w:ascii="Arial" w:cs="Arial" w:eastAsia="Arial" w:hAnsi="Arial"/>
+                <w:color w:val="000000"/>
+                <w:sz w:val="20"/>
+                <w:szCs w:val="20"/>
+                <w:highlight w:val="white"/>
+                <w:rtl w:val="0"/>
+              </w:rPr>
+              <w:t xml:space="preserve"> en la plataforma, realizar un informe individual y una grupal </w:t>
             </w:r>
           </w:p>
         </w:tc>
@@ -1811,7 +1842,28 @@
                 <w:highlight w:val="white"/>
                 <w:rtl w:val="0"/>
               </w:rPr>
-              <w:t xml:space="preserve">Desde el menú superior derecho del inicio en la sección de horarios se selecciona cualquiera de los dos, interfaz de horarios se da clic en el botón de generar informe, en la interfaz de informe se procede a realizar un informe individual y uno grupal para validar el módulo de informes. Validar que el botón (Atrás) que esta antes de generar el formulario esté funcionando correctamente </w:t>
+              <w:t xml:space="preserve">Desde el menú superior derecho del inicio en la sección de horarios se selecciona cualquiera de los dos, interfaz de horarios se da clic en el botón de generar informe, en la interfaz de informe se procede a realizar un informe individual y uno grupal para validar el módulo de informes. Validar que el botón (Atrás) que </w:t>
+            </w:r>
+            <w:r>
+              <w:rPr>
+                <w:rFonts w:ascii="Arial" w:cs="Arial" w:eastAsia="Arial" w:hAnsi="Arial"/>
+                <w:sz w:val="20"/>
+                <w:szCs w:val="20"/>
+                <w:highlight w:val="white"/>
+                <w:rtl w:val="0"/>
+              </w:rPr>
+              <w:t xml:space="preserve">está</w:t>
+            </w:r>
+            <w:r>
+              <w:rPr>
+                <w:rFonts w:ascii="Arial" w:cs="Arial" w:eastAsia="Arial" w:hAnsi="Arial"/>
+                <w:color w:val="000000"/>
+                <w:sz w:val="20"/>
+                <w:szCs w:val="20"/>
+                <w:highlight w:val="white"/>
+                <w:rtl w:val="0"/>
+              </w:rPr>
+              <w:t xml:space="preserve"> antes de generar el formulario esté funcionando correctamente </w:t>
             </w:r>
             <w:r>
               <w:rPr>
@@ -1990,12 +2042,12 @@
           <wp:inline distB="0" distT="0" distL="0" distR="0">
             <wp:extent cx="5612130" cy="2623820"/>
             <wp:effectExtent b="0" l="0" r="0" t="0"/>
-            <wp:docPr id="93" name="image24.png"/>
+            <wp:docPr id="150" name="image31.png"/>
             <a:graphic>
               <a:graphicData uri="http://schemas.openxmlformats.org/drawingml/2006/picture">
                 <pic:pic>
                   <pic:nvPicPr>
-                    <pic:cNvPr id="0" name="image24.png"/>
+                    <pic:cNvPr id="0" name="image31.png"/>
                     <pic:cNvPicPr preferRelativeResize="0"/>
                   </pic:nvPicPr>
                   <pic:blipFill>
@@ -2043,12 +2095,12 @@
           <wp:inline distB="0" distT="0" distL="0" distR="0">
             <wp:extent cx="5612130" cy="2696845"/>
             <wp:effectExtent b="0" l="0" r="0" t="0"/>
-            <wp:docPr id="92" name="image37.png"/>
+            <wp:docPr id="149" name="image29.png"/>
             <a:graphic>
               <a:graphicData uri="http://schemas.openxmlformats.org/drawingml/2006/picture">
                 <pic:pic>
                   <pic:nvPicPr>
-                    <pic:cNvPr id="0" name="image37.png"/>
+                    <pic:cNvPr id="0" name="image29.png"/>
                     <pic:cNvPicPr preferRelativeResize="0"/>
                   </pic:nvPicPr>
                   <pic:blipFill>
@@ -2096,12 +2148,12 @@
           <wp:inline distB="0" distT="0" distL="0" distR="0">
             <wp:extent cx="5612130" cy="2542540"/>
             <wp:effectExtent b="0" l="0" r="0" t="0"/>
-            <wp:docPr id="95" name="image28.png"/>
+            <wp:docPr id="152" name="image34.png"/>
             <a:graphic>
               <a:graphicData uri="http://schemas.openxmlformats.org/drawingml/2006/picture">
                 <pic:pic>
                   <pic:nvPicPr>
-                    <pic:cNvPr id="0" name="image28.png"/>
+                    <pic:cNvPr id="0" name="image34.png"/>
                     <pic:cNvPicPr preferRelativeResize="0"/>
                   </pic:nvPicPr>
                   <pic:blipFill>
@@ -2169,12 +2221,12 @@
           <wp:inline distB="0" distT="0" distL="0" distR="0">
             <wp:extent cx="5612130" cy="2503805"/>
             <wp:effectExtent b="0" l="0" r="0" t="0"/>
-            <wp:docPr id="94" name="image33.png"/>
+            <wp:docPr id="151" name="image32.png"/>
             <a:graphic>
               <a:graphicData uri="http://schemas.openxmlformats.org/drawingml/2006/picture">
                 <pic:pic>
                   <pic:nvPicPr>
-                    <pic:cNvPr id="0" name="image33.png"/>
+                    <pic:cNvPr id="0" name="image32.png"/>
                     <pic:cNvPicPr preferRelativeResize="0"/>
                   </pic:nvPicPr>
                   <pic:blipFill>
@@ -2985,12 +3037,12 @@
           <wp:inline distB="0" distT="0" distL="0" distR="0">
             <wp:extent cx="5612130" cy="2613025"/>
             <wp:effectExtent b="0" l="0" r="0" t="0"/>
-            <wp:docPr id="98" name="image40.png"/>
+            <wp:docPr id="155" name="image38.png"/>
             <a:graphic>
               <a:graphicData uri="http://schemas.openxmlformats.org/drawingml/2006/picture">
                 <pic:pic>
                   <pic:nvPicPr>
-                    <pic:cNvPr id="0" name="image40.png"/>
+                    <pic:cNvPr id="0" name="image38.png"/>
                     <pic:cNvPicPr preferRelativeResize="0"/>
                   </pic:nvPicPr>
                   <pic:blipFill>
@@ -3038,12 +3090,12 @@
           <wp:inline distB="0" distT="0" distL="0" distR="0">
             <wp:extent cx="5612130" cy="2691130"/>
             <wp:effectExtent b="0" l="0" r="0" t="0"/>
-            <wp:docPr id="97" name="image36.png"/>
+            <wp:docPr id="154" name="image33.png"/>
             <a:graphic>
               <a:graphicData uri="http://schemas.openxmlformats.org/drawingml/2006/picture">
                 <pic:pic>
                   <pic:nvPicPr>
-                    <pic:cNvPr id="0" name="image36.png"/>
+                    <pic:cNvPr id="0" name="image33.png"/>
                     <pic:cNvPicPr preferRelativeResize="0"/>
                   </pic:nvPicPr>
                   <pic:blipFill>
@@ -3091,12 +3143,12 @@
           <wp:inline distB="0" distT="0" distL="0" distR="0">
             <wp:extent cx="5612130" cy="2703195"/>
             <wp:effectExtent b="0" l="0" r="0" t="0"/>
-            <wp:docPr id="100" name="image39.png"/>
+            <wp:docPr id="157" name="image36.png"/>
             <a:graphic>
               <a:graphicData uri="http://schemas.openxmlformats.org/drawingml/2006/picture">
                 <pic:pic>
                   <pic:nvPicPr>
-                    <pic:cNvPr id="0" name="image39.png"/>
+                    <pic:cNvPr id="0" name="image36.png"/>
                     <pic:cNvPicPr preferRelativeResize="0"/>
                   </pic:nvPicPr>
                   <pic:blipFill>
@@ -3144,12 +3196,12 @@
           <wp:inline distB="0" distT="0" distL="0" distR="0">
             <wp:extent cx="5612130" cy="2694940"/>
             <wp:effectExtent b="0" l="0" r="0" t="0"/>
-            <wp:docPr id="99" name="image7.png"/>
+            <wp:docPr id="156" name="image11.png"/>
             <a:graphic>
               <a:graphicData uri="http://schemas.openxmlformats.org/drawingml/2006/picture">
                 <pic:pic>
                   <pic:nvPicPr>
-                    <pic:cNvPr id="0" name="image7.png"/>
+                    <pic:cNvPr id="0" name="image11.png"/>
                     <pic:cNvPicPr preferRelativeResize="0"/>
                   </pic:nvPicPr>
                   <pic:blipFill>
@@ -3800,6 +3852,21 @@
             </w:pPr>
             <w:r>
               <w:rPr>
+                <w:rtl w:val="0"/>
+              </w:rPr>
+            </w:r>
+          </w:p>
+          <w:p>
+            <w:pPr>
+              <w:rPr>
+                <w:rFonts w:ascii="Arial" w:cs="Arial" w:eastAsia="Arial" w:hAnsi="Arial"/>
+                <w:b w:val="1"/>
+                <w:sz w:val="20"/>
+                <w:szCs w:val="20"/>
+              </w:rPr>
+            </w:pPr>
+            <w:r>
+              <w:rPr>
                 <w:rFonts w:ascii="Arial" w:cs="Arial" w:eastAsia="Arial" w:hAnsi="Arial"/>
                 <w:b w:val="1"/>
                 <w:sz w:val="20"/>
@@ -4267,12 +4334,12 @@
           <wp:inline distB="0" distT="0" distL="0" distR="0">
             <wp:extent cx="5612130" cy="5648325"/>
             <wp:effectExtent b="0" l="0" r="0" t="0"/>
-            <wp:docPr id="103" name="image47.png"/>
+            <wp:docPr id="160" name="image44.png"/>
             <a:graphic>
               <a:graphicData uri="http://schemas.openxmlformats.org/drawingml/2006/picture">
                 <pic:pic>
                   <pic:nvPicPr>
-                    <pic:cNvPr id="0" name="image47.png"/>
+                    <pic:cNvPr id="0" name="image44.png"/>
                     <pic:cNvPicPr preferRelativeResize="0"/>
                   </pic:nvPicPr>
                   <pic:blipFill>
@@ -4320,12 +4387,12 @@
           <wp:inline distB="0" distT="0" distL="0" distR="0">
             <wp:extent cx="5612130" cy="1562100"/>
             <wp:effectExtent b="0" l="0" r="0" t="0"/>
-            <wp:docPr id="101" name="image41.png"/>
+            <wp:docPr id="158" name="image39.png"/>
             <a:graphic>
               <a:graphicData uri="http://schemas.openxmlformats.org/drawingml/2006/picture">
                 <pic:pic>
                   <pic:nvPicPr>
-                    <pic:cNvPr id="0" name="image41.png"/>
+                    <pic:cNvPr id="0" name="image39.png"/>
                     <pic:cNvPicPr preferRelativeResize="0"/>
                   </pic:nvPicPr>
                   <pic:blipFill>
@@ -4373,12 +4440,12 @@
           <wp:inline distB="0" distT="0" distL="0" distR="0">
             <wp:extent cx="3383280" cy="4754880"/>
             <wp:effectExtent b="0" l="0" r="0" t="0"/>
-            <wp:docPr id="102" name="image45.png"/>
+            <wp:docPr id="159" name="image43.png"/>
             <a:graphic>
               <a:graphicData uri="http://schemas.openxmlformats.org/drawingml/2006/picture">
                 <pic:pic>
                   <pic:nvPicPr>
-                    <pic:cNvPr id="0" name="image45.png"/>
+                    <pic:cNvPr id="0" name="image43.png"/>
                     <pic:cNvPicPr preferRelativeResize="0"/>
                   </pic:nvPicPr>
                   <pic:blipFill>
@@ -6200,12 +6267,12 @@
           <wp:inline distB="0" distT="0" distL="0" distR="0">
             <wp:extent cx="5612130" cy="2961640"/>
             <wp:effectExtent b="0" l="0" r="0" t="0"/>
-            <wp:docPr id="104" name="image43.png"/>
+            <wp:docPr id="161" name="image47.png"/>
             <a:graphic>
               <a:graphicData uri="http://schemas.openxmlformats.org/drawingml/2006/picture">
                 <pic:pic>
                   <pic:nvPicPr>
-                    <pic:cNvPr id="0" name="image43.png"/>
+                    <pic:cNvPr id="0" name="image47.png"/>
                     <pic:cNvPicPr preferRelativeResize="0"/>
                   </pic:nvPicPr>
                   <pic:blipFill>
@@ -6253,12 +6320,12 @@
           <wp:inline distB="0" distT="0" distL="0" distR="0">
             <wp:extent cx="5612130" cy="287655"/>
             <wp:effectExtent b="0" l="0" r="0" t="0"/>
-            <wp:docPr id="105" name="image44.png"/>
+            <wp:docPr id="162" name="image42.png"/>
             <a:graphic>
               <a:graphicData uri="http://schemas.openxmlformats.org/drawingml/2006/picture">
                 <pic:pic>
                   <pic:nvPicPr>
-                    <pic:cNvPr id="0" name="image44.png"/>
+                    <pic:cNvPr id="0" name="image42.png"/>
                     <pic:cNvPicPr preferRelativeResize="0"/>
                   </pic:nvPicPr>
                   <pic:blipFill>
@@ -6306,12 +6373,12 @@
           <wp:inline distB="0" distT="0" distL="0" distR="0">
             <wp:extent cx="4781134" cy="3655906"/>
             <wp:effectExtent b="0" l="0" r="0" t="0"/>
-            <wp:docPr id="106" name="image42.png"/>
+            <wp:docPr id="163" name="image40.png"/>
             <a:graphic>
               <a:graphicData uri="http://schemas.openxmlformats.org/drawingml/2006/picture">
                 <pic:pic>
                   <pic:nvPicPr>
-                    <pic:cNvPr id="0" name="image42.png"/>
+                    <pic:cNvPr id="0" name="image40.png"/>
                     <pic:cNvPicPr preferRelativeResize="0"/>
                   </pic:nvPicPr>
                   <pic:blipFill>
@@ -6359,12 +6426,12 @@
           <wp:inline distB="0" distT="0" distL="0" distR="0">
             <wp:extent cx="4865454" cy="3684599"/>
             <wp:effectExtent b="0" l="0" r="0" t="0"/>
-            <wp:docPr id="107" name="image50.png"/>
+            <wp:docPr id="164" name="image41.png"/>
             <a:graphic>
               <a:graphicData uri="http://schemas.openxmlformats.org/drawingml/2006/picture">
                 <pic:pic>
                   <pic:nvPicPr>
-                    <pic:cNvPr id="0" name="image50.png"/>
+                    <pic:cNvPr id="0" name="image41.png"/>
                     <pic:cNvPicPr preferRelativeResize="0"/>
                   </pic:nvPicPr>
                   <pic:blipFill>
@@ -6797,13 +6864,17 @@
             <w:r>
               <w:rPr>
                 <w:rFonts w:ascii="Arial" w:cs="Arial" w:eastAsia="Arial" w:hAnsi="Arial"/>
-                <w:color w:val="000000"/>
                 <w:sz w:val="20"/>
                 <w:szCs w:val="20"/>
                 <w:highlight w:val="white"/>
                 <w:rtl w:val="0"/>
               </w:rPr>
-              <w:t xml:space="preserve">Ejecute la sentencia para cargar la matriz de los datos de administrativos </w:t>
+              <w:t xml:space="preserve"> </w:t>
+            </w:r>
+            <w:r>
+              <w:rPr>
+                <w:rtl w:val="0"/>
+              </w:rPr>
             </w:r>
           </w:p>
         </w:tc>
@@ -6847,18 +6918,66 @@
             <w:r>
               <w:rPr>
                 <w:rFonts w:ascii="Arial" w:cs="Arial" w:eastAsia="Arial" w:hAnsi="Arial"/>
-                <w:color w:val="000000"/>
                 <w:sz w:val="20"/>
                 <w:szCs w:val="20"/>
                 <w:highlight w:val="white"/>
                 <w:rtl w:val="0"/>
               </w:rPr>
-              <w:t xml:space="preserve">perfil</w:t>
-            </w:r>
-            <w:r>
-              <w:rPr>
-                <w:rtl w:val="0"/>
-              </w:rPr>
+              <w:t xml:space="preserve">Ejecute la sentencia para cargar la matriz de los datos de administrativos </w:t>
+            </w:r>
+            <w:r>
+              <w:rPr>
+                <w:rtl w:val="0"/>
+              </w:rPr>
+            </w:r>
+          </w:p>
+        </w:tc>
+      </w:tr>
+      <w:tr>
+        <w:trPr>
+          <w:cantSplit w:val="0"/>
+          <w:trHeight w:val="210" w:hRule="atLeast"/>
+          <w:tblHeader w:val="0"/>
+        </w:trPr>
+        <w:tc>
+          <w:tcPr/>
+          <w:p>
+            <w:pPr>
+              <w:rPr>
+                <w:rFonts w:ascii="Arial" w:cs="Arial" w:eastAsia="Arial" w:hAnsi="Arial"/>
+                <w:sz w:val="20"/>
+                <w:szCs w:val="20"/>
+              </w:rPr>
+            </w:pPr>
+            <w:r>
+              <w:rPr>
+                <w:rFonts w:ascii="Arial" w:cs="Arial" w:eastAsia="Arial" w:hAnsi="Arial"/>
+                <w:sz w:val="20"/>
+                <w:szCs w:val="20"/>
+                <w:rtl w:val="0"/>
+              </w:rPr>
+              <w:t xml:space="preserve">Funcionalidad/Características</w:t>
+            </w:r>
+          </w:p>
+        </w:tc>
+        <w:tc>
+          <w:tcPr/>
+          <w:p>
+            <w:pPr>
+              <w:rPr>
+                <w:rFonts w:ascii="Arial" w:cs="Arial" w:eastAsia="Arial" w:hAnsi="Arial"/>
+                <w:sz w:val="20"/>
+                <w:szCs w:val="20"/>
+              </w:rPr>
+            </w:pPr>
+            <w:r>
+              <w:rPr>
+                <w:rFonts w:ascii="Arial" w:cs="Arial" w:eastAsia="Arial" w:hAnsi="Arial"/>
+                <w:sz w:val="20"/>
+                <w:szCs w:val="20"/>
+                <w:rtl w:val="0"/>
+              </w:rPr>
+              <w:t xml:space="preserve">N/A</w:t>
             </w:r>
           </w:p>
         </w:tc>
@@ -6885,28 +7004,236 @@
                 <w:szCs w:val="20"/>
                 <w:rtl w:val="0"/>
               </w:rPr>
-              <w:t xml:space="preserve">Funcionalidad/Características</w:t>
-            </w:r>
-          </w:p>
-        </w:tc>
-        <w:tc>
-          <w:tcPr/>
-          <w:p>
-            <w:pPr>
-              <w:rPr>
-                <w:rFonts w:ascii="Arial" w:cs="Arial" w:eastAsia="Arial" w:hAnsi="Arial"/>
-                <w:sz w:val="20"/>
-                <w:szCs w:val="20"/>
-              </w:rPr>
-            </w:pPr>
-            <w:r>
-              <w:rPr>
-                <w:rFonts w:ascii="Arial" w:cs="Arial" w:eastAsia="Arial" w:hAnsi="Arial"/>
-                <w:sz w:val="20"/>
-                <w:szCs w:val="20"/>
-                <w:rtl w:val="0"/>
-              </w:rPr>
-              <w:t xml:space="preserve">N/A</w:t>
+              <w:t xml:space="preserve">Datos/acciones de entrada </w:t>
+            </w:r>
+          </w:p>
+        </w:tc>
+        <w:tc>
+          <w:tcPr/>
+          <w:p>
+            <w:pPr>
+              <w:rPr>
+                <w:rFonts w:ascii="Arial" w:cs="Arial" w:eastAsia="Arial" w:hAnsi="Arial"/>
+                <w:i w:val="1"/>
+                <w:sz w:val="20"/>
+                <w:szCs w:val="20"/>
+              </w:rPr>
+            </w:pPr>
+            <w:r>
+              <w:rPr>
+                <w:rFonts w:ascii="Arial" w:cs="Arial" w:eastAsia="Arial" w:hAnsi="Arial"/>
+                <w:i w:val="1"/>
+                <w:sz w:val="20"/>
+                <w:szCs w:val="20"/>
+                <w:rtl w:val="0"/>
+              </w:rPr>
+              <w:t xml:space="preserve">Caso 1</w:t>
+            </w:r>
+            <w:r>
+              <w:rPr>
+                <w:rFonts w:ascii="Arial" w:cs="Arial" w:eastAsia="Arial" w:hAnsi="Arial"/>
+                <w:i w:val="1"/>
+                <w:color w:val="538135"/>
+                <w:sz w:val="20"/>
+                <w:szCs w:val="20"/>
+                <w:shd w:fill="538135" w:val="clear"/>
+                <w:rtl w:val="0"/>
+              </w:rPr>
+              <w:t xml:space="preserve">  </w:t>
+            </w:r>
+            <w:r>
+              <w:rPr>
+                <w:rFonts w:ascii="Arial" w:cs="Arial" w:eastAsia="Arial" w:hAnsi="Arial"/>
+                <w:i w:val="1"/>
+                <w:sz w:val="20"/>
+                <w:szCs w:val="20"/>
+                <w:rtl w:val="0"/>
+              </w:rPr>
+              <w:t xml:space="preserve"> de prueba </w:t>
+            </w:r>
+          </w:p>
+          <w:p>
+            <w:pPr>
+              <w:rPr>
+                <w:rFonts w:ascii="Arial" w:cs="Arial" w:eastAsia="Arial" w:hAnsi="Arial"/>
+                <w:b w:val="1"/>
+                <w:sz w:val="20"/>
+                <w:szCs w:val="20"/>
+              </w:rPr>
+            </w:pPr>
+            <w:r>
+              <w:rPr>
+                <w:rtl w:val="0"/>
+              </w:rPr>
+            </w:r>
+          </w:p>
+          <w:p>
+            <w:pPr>
+              <w:shd w:fill="1e1e1e" w:val="clear"/>
+              <w:rPr>
+                <w:rFonts w:ascii="Consolas" w:cs="Consolas" w:eastAsia="Consolas" w:hAnsi="Consolas"/>
+                <w:color w:val="d4d4d4"/>
+                <w:sz w:val="21"/>
+                <w:szCs w:val="21"/>
+              </w:rPr>
+            </w:pPr>
+            <w:r>
+              <w:rPr>
+                <w:rFonts w:ascii="Arial" w:cs="Arial" w:eastAsia="Arial" w:hAnsi="Arial"/>
+                <w:b w:val="1"/>
+                <w:sz w:val="20"/>
+                <w:szCs w:val="20"/>
+                <w:rtl w:val="0"/>
+              </w:rPr>
+              <w:t xml:space="preserve">Numero de documento:</w:t>
+            </w:r>
+            <w:r>
+              <w:rPr>
+                <w:rFonts w:ascii="Consolas" w:cs="Consolas" w:eastAsia="Consolas" w:hAnsi="Consolas"/>
+                <w:color w:val="ce9178"/>
+                <w:sz w:val="21"/>
+                <w:szCs w:val="21"/>
+                <w:rtl w:val="0"/>
+              </w:rPr>
+              <w:t xml:space="preserve"> 1223456785</w:t>
+            </w:r>
+            <w:r>
+              <w:rPr>
+                <w:rtl w:val="0"/>
+              </w:rPr>
+            </w:r>
+          </w:p>
+          <w:p>
+            <w:pPr>
+              <w:rPr>
+                <w:rFonts w:ascii="Arial" w:cs="Arial" w:eastAsia="Arial" w:hAnsi="Arial"/>
+                <w:b w:val="1"/>
+                <w:sz w:val="20"/>
+                <w:szCs w:val="20"/>
+              </w:rPr>
+            </w:pPr>
+            <w:r>
+              <w:rPr>
+                <w:rtl w:val="0"/>
+              </w:rPr>
+            </w:r>
+          </w:p>
+          <w:p>
+            <w:pPr>
+              <w:rPr>
+                <w:rFonts w:ascii="Arial" w:cs="Arial" w:eastAsia="Arial" w:hAnsi="Arial"/>
+                <w:i w:val="1"/>
+                <w:sz w:val="20"/>
+                <w:szCs w:val="20"/>
+              </w:rPr>
+            </w:pPr>
+            <w:r>
+              <w:rPr>
+                <w:rFonts w:ascii="Arial" w:cs="Arial" w:eastAsia="Arial" w:hAnsi="Arial"/>
+                <w:i w:val="1"/>
+                <w:sz w:val="20"/>
+                <w:szCs w:val="20"/>
+                <w:rtl w:val="0"/>
+              </w:rPr>
+              <w:t xml:space="preserve">Caso 2 </w:t>
+            </w:r>
+            <w:r>
+              <w:rPr>
+                <w:rFonts w:ascii="Arial" w:cs="Arial" w:eastAsia="Arial" w:hAnsi="Arial"/>
+                <w:i w:val="1"/>
+                <w:sz w:val="20"/>
+                <w:szCs w:val="20"/>
+                <w:highlight w:val="red"/>
+                <w:rtl w:val="0"/>
+              </w:rPr>
+              <w:t xml:space="preserve"> </w:t>
+            </w:r>
+            <w:r>
+              <w:rPr>
+                <w:rFonts w:ascii="Arial" w:cs="Arial" w:eastAsia="Arial" w:hAnsi="Arial"/>
+                <w:i w:val="1"/>
+                <w:sz w:val="20"/>
+                <w:szCs w:val="20"/>
+                <w:rtl w:val="0"/>
+              </w:rPr>
+              <w:t xml:space="preserve"> de prueba</w:t>
+            </w:r>
+          </w:p>
+          <w:p>
+            <w:pPr>
+              <w:shd w:fill="1e1e1e" w:val="clear"/>
+              <w:rPr>
+                <w:rFonts w:ascii="Consolas" w:cs="Consolas" w:eastAsia="Consolas" w:hAnsi="Consolas"/>
+                <w:color w:val="d4d4d4"/>
+                <w:sz w:val="21"/>
+                <w:szCs w:val="21"/>
+              </w:rPr>
+            </w:pPr>
+            <w:r>
+              <w:rPr>
+                <w:rFonts w:ascii="Consolas" w:cs="Consolas" w:eastAsia="Consolas" w:hAnsi="Consolas"/>
+                <w:b w:val="1"/>
+                <w:color w:val="ffffff"/>
+                <w:sz w:val="21"/>
+                <w:szCs w:val="21"/>
+                <w:rtl w:val="0"/>
+              </w:rPr>
+              <w:t xml:space="preserve">Numero de documento:</w:t>
+            </w:r>
+            <w:r>
+              <w:rPr>
+                <w:rFonts w:ascii="Consolas" w:cs="Consolas" w:eastAsia="Consolas" w:hAnsi="Consolas"/>
+                <w:color w:val="ffffff"/>
+                <w:sz w:val="21"/>
+                <w:szCs w:val="21"/>
+                <w:rtl w:val="0"/>
+              </w:rPr>
+              <w:t xml:space="preserve"> </w:t>
+            </w:r>
+            <w:r>
+              <w:rPr>
+                <w:rFonts w:ascii="Consolas" w:cs="Consolas" w:eastAsia="Consolas" w:hAnsi="Consolas"/>
+                <w:color w:val="ce9178"/>
+                <w:sz w:val="21"/>
+                <w:szCs w:val="21"/>
+                <w:rtl w:val="0"/>
+              </w:rPr>
+              <w:t xml:space="preserve">12234567</w:t>
+            </w:r>
+            <w:r>
+              <w:rPr>
+                <w:rtl w:val="0"/>
+              </w:rPr>
+            </w:r>
+          </w:p>
+          <w:p>
+            <w:pPr>
+              <w:rPr>
+                <w:rFonts w:ascii="Arial" w:cs="Arial" w:eastAsia="Arial" w:hAnsi="Arial"/>
+                <w:b w:val="1"/>
+                <w:sz w:val="20"/>
+                <w:szCs w:val="20"/>
+              </w:rPr>
+            </w:pPr>
+            <w:r>
+              <w:rPr>
+                <w:rtl w:val="0"/>
+              </w:rPr>
+            </w:r>
+          </w:p>
+          <w:p>
+            <w:pPr>
+              <w:rPr>
+                <w:rFonts w:ascii="Arial" w:cs="Arial" w:eastAsia="Arial" w:hAnsi="Arial"/>
+                <w:b w:val="1"/>
+                <w:sz w:val="20"/>
+                <w:szCs w:val="20"/>
+              </w:rPr>
+            </w:pPr>
+            <w:r>
+              <w:rPr>
+                <w:rtl w:val="0"/>
+              </w:rPr>
             </w:r>
           </w:p>
         </w:tc>
@@ -6933,236 +7260,28 @@
                 <w:szCs w:val="20"/>
                 <w:rtl w:val="0"/>
               </w:rPr>
-              <w:t xml:space="preserve">Datos/acciones de entrada </w:t>
-            </w:r>
-          </w:p>
-        </w:tc>
-        <w:tc>
-          <w:tcPr/>
-          <w:p>
-            <w:pPr>
-              <w:rPr>
-                <w:rFonts w:ascii="Arial" w:cs="Arial" w:eastAsia="Arial" w:hAnsi="Arial"/>
-                <w:i w:val="1"/>
-                <w:sz w:val="20"/>
-                <w:szCs w:val="20"/>
-              </w:rPr>
-            </w:pPr>
-            <w:r>
-              <w:rPr>
-                <w:rFonts w:ascii="Arial" w:cs="Arial" w:eastAsia="Arial" w:hAnsi="Arial"/>
-                <w:i w:val="1"/>
-                <w:sz w:val="20"/>
-                <w:szCs w:val="20"/>
-                <w:rtl w:val="0"/>
-              </w:rPr>
-              <w:t xml:space="preserve">Caso 1</w:t>
-            </w:r>
-            <w:r>
-              <w:rPr>
-                <w:rFonts w:ascii="Arial" w:cs="Arial" w:eastAsia="Arial" w:hAnsi="Arial"/>
-                <w:i w:val="1"/>
-                <w:color w:val="538135"/>
-                <w:sz w:val="20"/>
-                <w:szCs w:val="20"/>
-                <w:shd w:fill="538135" w:val="clear"/>
-                <w:rtl w:val="0"/>
-              </w:rPr>
-              <w:t xml:space="preserve">  </w:t>
-            </w:r>
-            <w:r>
-              <w:rPr>
-                <w:rFonts w:ascii="Arial" w:cs="Arial" w:eastAsia="Arial" w:hAnsi="Arial"/>
-                <w:i w:val="1"/>
-                <w:sz w:val="20"/>
-                <w:szCs w:val="20"/>
-                <w:rtl w:val="0"/>
-              </w:rPr>
-              <w:t xml:space="preserve"> de prueba </w:t>
-            </w:r>
-          </w:p>
-          <w:p>
-            <w:pPr>
-              <w:rPr>
-                <w:rFonts w:ascii="Arial" w:cs="Arial" w:eastAsia="Arial" w:hAnsi="Arial"/>
-                <w:b w:val="1"/>
-                <w:sz w:val="20"/>
-                <w:szCs w:val="20"/>
-              </w:rPr>
-            </w:pPr>
-            <w:r>
-              <w:rPr>
-                <w:rtl w:val="0"/>
-              </w:rPr>
-            </w:r>
-          </w:p>
-          <w:p>
-            <w:pPr>
-              <w:shd w:fill="1e1e1e" w:val="clear"/>
-              <w:rPr>
-                <w:rFonts w:ascii="Consolas" w:cs="Consolas" w:eastAsia="Consolas" w:hAnsi="Consolas"/>
-                <w:color w:val="d4d4d4"/>
-                <w:sz w:val="21"/>
-                <w:szCs w:val="21"/>
-              </w:rPr>
-            </w:pPr>
-            <w:r>
-              <w:rPr>
-                <w:rFonts w:ascii="Arial" w:cs="Arial" w:eastAsia="Arial" w:hAnsi="Arial"/>
-                <w:b w:val="1"/>
-                <w:sz w:val="20"/>
-                <w:szCs w:val="20"/>
-                <w:rtl w:val="0"/>
-              </w:rPr>
-              <w:t xml:space="preserve">Numero de documento:</w:t>
-            </w:r>
-            <w:r>
-              <w:rPr>
-                <w:rFonts w:ascii="Consolas" w:cs="Consolas" w:eastAsia="Consolas" w:hAnsi="Consolas"/>
-                <w:color w:val="ce9178"/>
-                <w:sz w:val="21"/>
-                <w:szCs w:val="21"/>
-                <w:rtl w:val="0"/>
-              </w:rPr>
-              <w:t xml:space="preserve"> 1223456785</w:t>
-            </w:r>
-            <w:r>
-              <w:rPr>
-                <w:rtl w:val="0"/>
-              </w:rPr>
-            </w:r>
-          </w:p>
-          <w:p>
-            <w:pPr>
-              <w:rPr>
-                <w:rFonts w:ascii="Arial" w:cs="Arial" w:eastAsia="Arial" w:hAnsi="Arial"/>
-                <w:b w:val="1"/>
-                <w:sz w:val="20"/>
-                <w:szCs w:val="20"/>
-              </w:rPr>
-            </w:pPr>
-            <w:r>
-              <w:rPr>
-                <w:rtl w:val="0"/>
-              </w:rPr>
-            </w:r>
-          </w:p>
-          <w:p>
-            <w:pPr>
-              <w:rPr>
-                <w:rFonts w:ascii="Arial" w:cs="Arial" w:eastAsia="Arial" w:hAnsi="Arial"/>
-                <w:i w:val="1"/>
-                <w:sz w:val="20"/>
-                <w:szCs w:val="20"/>
-              </w:rPr>
-            </w:pPr>
-            <w:r>
-              <w:rPr>
-                <w:rFonts w:ascii="Arial" w:cs="Arial" w:eastAsia="Arial" w:hAnsi="Arial"/>
-                <w:i w:val="1"/>
-                <w:sz w:val="20"/>
-                <w:szCs w:val="20"/>
-                <w:rtl w:val="0"/>
-              </w:rPr>
-              <w:t xml:space="preserve">Caso 2 </w:t>
-            </w:r>
-            <w:r>
-              <w:rPr>
-                <w:rFonts w:ascii="Arial" w:cs="Arial" w:eastAsia="Arial" w:hAnsi="Arial"/>
-                <w:i w:val="1"/>
-                <w:sz w:val="20"/>
-                <w:szCs w:val="20"/>
-                <w:highlight w:val="red"/>
-                <w:rtl w:val="0"/>
-              </w:rPr>
-              <w:t xml:space="preserve"> </w:t>
-            </w:r>
-            <w:r>
-              <w:rPr>
-                <w:rFonts w:ascii="Arial" w:cs="Arial" w:eastAsia="Arial" w:hAnsi="Arial"/>
-                <w:i w:val="1"/>
-                <w:sz w:val="20"/>
-                <w:szCs w:val="20"/>
-                <w:rtl w:val="0"/>
-              </w:rPr>
-              <w:t xml:space="preserve"> de prueba</w:t>
-            </w:r>
-          </w:p>
-          <w:p>
-            <w:pPr>
-              <w:shd w:fill="1e1e1e" w:val="clear"/>
-              <w:rPr>
-                <w:rFonts w:ascii="Consolas" w:cs="Consolas" w:eastAsia="Consolas" w:hAnsi="Consolas"/>
-                <w:color w:val="d4d4d4"/>
-                <w:sz w:val="21"/>
-                <w:szCs w:val="21"/>
-              </w:rPr>
-            </w:pPr>
-            <w:r>
-              <w:rPr>
-                <w:rFonts w:ascii="Consolas" w:cs="Consolas" w:eastAsia="Consolas" w:hAnsi="Consolas"/>
-                <w:b w:val="1"/>
-                <w:color w:val="ffffff"/>
-                <w:sz w:val="21"/>
-                <w:szCs w:val="21"/>
-                <w:rtl w:val="0"/>
-              </w:rPr>
-              <w:t xml:space="preserve">Numero de documento:</w:t>
-            </w:r>
-            <w:r>
-              <w:rPr>
-                <w:rFonts w:ascii="Consolas" w:cs="Consolas" w:eastAsia="Consolas" w:hAnsi="Consolas"/>
-                <w:color w:val="ffffff"/>
-                <w:sz w:val="21"/>
-                <w:szCs w:val="21"/>
-                <w:rtl w:val="0"/>
-              </w:rPr>
-              <w:t xml:space="preserve"> </w:t>
-            </w:r>
-            <w:r>
-              <w:rPr>
-                <w:rFonts w:ascii="Consolas" w:cs="Consolas" w:eastAsia="Consolas" w:hAnsi="Consolas"/>
-                <w:color w:val="ce9178"/>
-                <w:sz w:val="21"/>
-                <w:szCs w:val="21"/>
-                <w:rtl w:val="0"/>
-              </w:rPr>
-              <w:t xml:space="preserve">12234567</w:t>
-            </w:r>
-            <w:r>
-              <w:rPr>
-                <w:rtl w:val="0"/>
-              </w:rPr>
-            </w:r>
-          </w:p>
-          <w:p>
-            <w:pPr>
-              <w:rPr>
-                <w:rFonts w:ascii="Arial" w:cs="Arial" w:eastAsia="Arial" w:hAnsi="Arial"/>
-                <w:b w:val="1"/>
-                <w:sz w:val="20"/>
-                <w:szCs w:val="20"/>
-              </w:rPr>
-            </w:pPr>
-            <w:r>
-              <w:rPr>
-                <w:rtl w:val="0"/>
-              </w:rPr>
-            </w:r>
-          </w:p>
-          <w:p>
-            <w:pPr>
-              <w:rPr>
-                <w:rFonts w:ascii="Arial" w:cs="Arial" w:eastAsia="Arial" w:hAnsi="Arial"/>
-                <w:b w:val="1"/>
-                <w:sz w:val="20"/>
-                <w:szCs w:val="20"/>
-              </w:rPr>
-            </w:pPr>
-            <w:r>
-              <w:rPr>
-                <w:rtl w:val="0"/>
-              </w:rPr>
+              <w:t xml:space="preserve">Resultado esperado:</w:t>
+            </w:r>
+          </w:p>
+        </w:tc>
+        <w:tc>
+          <w:tcPr/>
+          <w:p>
+            <w:pPr>
+              <w:rPr>
+                <w:rFonts w:ascii="Arial" w:cs="Arial" w:eastAsia="Arial" w:hAnsi="Arial"/>
+                <w:sz w:val="20"/>
+                <w:szCs w:val="20"/>
+              </w:rPr>
+            </w:pPr>
+            <w:r>
+              <w:rPr>
+                <w:rFonts w:ascii="Arial" w:cs="Arial" w:eastAsia="Arial" w:hAnsi="Arial"/>
+                <w:sz w:val="20"/>
+                <w:szCs w:val="20"/>
+                <w:rtl w:val="0"/>
+              </w:rPr>
+              <w:t xml:space="preserve">Respetando los datos de entrada indicados en los dos casos de pruebas la sentencia arrojara un resultado efectivo y otro donde no existe el usuario para cubrir la sentencia en un 100% </w:t>
             </w:r>
           </w:p>
         </w:tc>
@@ -7189,28 +7308,32 @@
                 <w:szCs w:val="20"/>
                 <w:rtl w:val="0"/>
               </w:rPr>
-              <w:t xml:space="preserve">Resultado esperado:</w:t>
-            </w:r>
-          </w:p>
-        </w:tc>
-        <w:tc>
-          <w:tcPr/>
-          <w:p>
-            <w:pPr>
-              <w:rPr>
-                <w:rFonts w:ascii="Arial" w:cs="Arial" w:eastAsia="Arial" w:hAnsi="Arial"/>
-                <w:sz w:val="20"/>
-                <w:szCs w:val="20"/>
-              </w:rPr>
-            </w:pPr>
-            <w:r>
-              <w:rPr>
-                <w:rFonts w:ascii="Arial" w:cs="Arial" w:eastAsia="Arial" w:hAnsi="Arial"/>
-                <w:sz w:val="20"/>
-                <w:szCs w:val="20"/>
-                <w:rtl w:val="0"/>
-              </w:rPr>
-              <w:t xml:space="preserve">Respetando los datos de entrada indicados en los dos casos de pruebas la sentencia arrojara un resultado efectivo y otro donde no existe el usuario para cubrir la sentencia en un 100% </w:t>
+              <w:t xml:space="preserve">Procedimientos especiales Requeridos </w:t>
+            </w:r>
+          </w:p>
+        </w:tc>
+        <w:tc>
+          <w:tcPr/>
+          <w:p>
+            <w:pPr>
+              <w:rPr>
+                <w:rFonts w:ascii="Arial" w:cs="Arial" w:eastAsia="Arial" w:hAnsi="Arial"/>
+                <w:color w:val="000000"/>
+                <w:sz w:val="20"/>
+                <w:szCs w:val="20"/>
+                <w:highlight w:val="white"/>
+              </w:rPr>
+            </w:pPr>
+            <w:r>
+              <w:rPr>
+                <w:rFonts w:ascii="Arial" w:cs="Arial" w:eastAsia="Arial" w:hAnsi="Arial"/>
+                <w:color w:val="000000"/>
+                <w:sz w:val="20"/>
+                <w:szCs w:val="20"/>
+                <w:highlight w:val="white"/>
+                <w:rtl w:val="0"/>
+              </w:rPr>
+              <w:t xml:space="preserve">Respetar los valores sugeridos  </w:t>
             </w:r>
           </w:p>
         </w:tc>
@@ -7237,58 +7360,6 @@
                 <w:szCs w:val="20"/>
                 <w:rtl w:val="0"/>
               </w:rPr>
-              <w:t xml:space="preserve">Procedimientos especiales Requeridos </w:t>
-            </w:r>
-          </w:p>
-        </w:tc>
-        <w:tc>
-          <w:tcPr/>
-          <w:p>
-            <w:pPr>
-              <w:rPr>
-                <w:rFonts w:ascii="Arial" w:cs="Arial" w:eastAsia="Arial" w:hAnsi="Arial"/>
-                <w:color w:val="000000"/>
-                <w:sz w:val="20"/>
-                <w:szCs w:val="20"/>
-                <w:highlight w:val="white"/>
-              </w:rPr>
-            </w:pPr>
-            <w:r>
-              <w:rPr>
-                <w:rFonts w:ascii="Arial" w:cs="Arial" w:eastAsia="Arial" w:hAnsi="Arial"/>
-                <w:color w:val="000000"/>
-                <w:sz w:val="20"/>
-                <w:szCs w:val="20"/>
-                <w:highlight w:val="white"/>
-                <w:rtl w:val="0"/>
-              </w:rPr>
-              <w:t xml:space="preserve">Respetar los valores sugeridos  </w:t>
-            </w:r>
-          </w:p>
-        </w:tc>
-      </w:tr>
-      <w:tr>
-        <w:trPr>
-          <w:cantSplit w:val="0"/>
-          <w:tblHeader w:val="0"/>
-        </w:trPr>
-        <w:tc>
-          <w:tcPr/>
-          <w:p>
-            <w:pPr>
-              <w:rPr>
-                <w:rFonts w:ascii="Arial" w:cs="Arial" w:eastAsia="Arial" w:hAnsi="Arial"/>
-                <w:sz w:val="20"/>
-                <w:szCs w:val="20"/>
-              </w:rPr>
-            </w:pPr>
-            <w:r>
-              <w:rPr>
-                <w:rFonts w:ascii="Arial" w:cs="Arial" w:eastAsia="Arial" w:hAnsi="Arial"/>
-                <w:sz w:val="20"/>
-                <w:szCs w:val="20"/>
-                <w:rtl w:val="0"/>
-              </w:rPr>
               <w:t xml:space="preserve">Dependencia con otros casos de prueba:</w:t>
             </w:r>
           </w:p>
@@ -7366,12 +7437,12 @@
           <wp:inline distB="0" distT="0" distL="0" distR="0">
             <wp:extent cx="5612130" cy="4855845"/>
             <wp:effectExtent b="0" l="0" r="0" t="0"/>
-            <wp:docPr id="108" name="image51.png"/>
+            <wp:docPr id="165" name="image48.png"/>
             <a:graphic>
               <a:graphicData uri="http://schemas.openxmlformats.org/drawingml/2006/picture">
                 <pic:pic>
                   <pic:nvPicPr>
-                    <pic:cNvPr id="0" name="image51.png"/>
+                    <pic:cNvPr id="0" name="image48.png"/>
                     <pic:cNvPicPr preferRelativeResize="0"/>
                   </pic:nvPicPr>
                   <pic:blipFill>
@@ -7419,12 +7490,12 @@
           <wp:inline distB="0" distT="0" distL="0" distR="0">
             <wp:extent cx="5012055" cy="4505960"/>
             <wp:effectExtent b="0" l="0" r="0" t="0"/>
-            <wp:docPr id="110" name="image48.png"/>
+            <wp:docPr id="166" name="image45.png"/>
             <a:graphic>
               <a:graphicData uri="http://schemas.openxmlformats.org/drawingml/2006/picture">
                 <pic:pic>
                   <pic:nvPicPr>
-                    <pic:cNvPr id="0" name="image48.png"/>
+                    <pic:cNvPr id="0" name="image45.png"/>
                     <pic:cNvPicPr preferRelativeResize="0"/>
                   </pic:nvPicPr>
                   <pic:blipFill>
@@ -7472,12 +7543,12 @@
           <wp:inline distB="0" distT="0" distL="0" distR="0">
             <wp:extent cx="4441937" cy="2387059"/>
             <wp:effectExtent b="0" l="0" r="0" t="0"/>
-            <wp:docPr id="111" name="image46.png"/>
+            <wp:docPr id="167" name="image49.png"/>
             <a:graphic>
               <a:graphicData uri="http://schemas.openxmlformats.org/drawingml/2006/picture">
                 <pic:pic>
                   <pic:nvPicPr>
-                    <pic:cNvPr id="0" name="image46.png"/>
+                    <pic:cNvPr id="0" name="image49.png"/>
                     <pic:cNvPicPr preferRelativeResize="0"/>
                   </pic:nvPicPr>
                   <pic:blipFill>
@@ -8133,7 +8204,6 @@
               <w:rPr>
                 <w:rtl w:val="0"/>
               </w:rPr>
-              <w:t xml:space="preserve">-Datos de entrada, el número de documento y contraseña para iniciar sesión.                                                                                                                           -Acción que realiza el botón ingresar cuando ya se hayan verificado los datos del usuario.</w:t>
             </w:r>
           </w:p>
           <w:p>
@@ -8349,12 +8419,12 @@
           <wp:inline distB="0" distT="0" distL="0" distR="0">
             <wp:extent cx="5612130" cy="2895370"/>
             <wp:effectExtent b="0" l="0" r="0" t="0"/>
-            <wp:docPr descr="Texto&#10;&#10;Descripción generada automáticamente" id="112" name="image34.png"/>
+            <wp:docPr descr="Texto&#10;&#10;Descripción generada automáticamente" id="168" name="image21.png"/>
             <a:graphic>
               <a:graphicData uri="http://schemas.openxmlformats.org/drawingml/2006/picture">
                 <pic:pic>
                   <pic:nvPicPr>
-                    <pic:cNvPr descr="Texto&#10;&#10;Descripción generada automáticamente" id="0" name="image34.png"/>
+                    <pic:cNvPr descr="Texto&#10;&#10;Descripción generada automáticamente" id="0" name="image21.png"/>
                     <pic:cNvPicPr preferRelativeResize="0"/>
                   </pic:nvPicPr>
                   <pic:blipFill>
@@ -8394,12 +8464,12 @@
           <wp:inline distB="0" distT="0" distL="0" distR="0">
             <wp:extent cx="5631634" cy="2489567"/>
             <wp:effectExtent b="0" l="0" r="0" t="0"/>
-            <wp:docPr descr="Diagrama&#10;&#10;Descripción generada automáticamente" id="81" name="image23.png"/>
+            <wp:docPr descr="Diagrama&#10;&#10;Descripción generada automáticamente" id="138" name="image19.png"/>
             <a:graphic>
               <a:graphicData uri="http://schemas.openxmlformats.org/drawingml/2006/picture">
                 <pic:pic>
                   <pic:nvPicPr>
-                    <pic:cNvPr descr="Diagrama&#10;&#10;Descripción generada automáticamente" id="0" name="image23.png"/>
+                    <pic:cNvPr descr="Diagrama&#10;&#10;Descripción generada automáticamente" id="0" name="image19.png"/>
                     <pic:cNvPicPr preferRelativeResize="0"/>
                   </pic:nvPicPr>
                   <pic:blipFill>
@@ -9382,12 +9452,12 @@
           <wp:inline distB="0" distT="0" distL="0" distR="0">
             <wp:extent cx="5612130" cy="2894965"/>
             <wp:effectExtent b="0" l="0" r="0" t="0"/>
-            <wp:docPr descr="Texto&#10;&#10;Descripción generada automáticamente" id="82" name="image34.png"/>
+            <wp:docPr descr="Texto&#10;&#10;Descripción generada automáticamente" id="139" name="image21.png"/>
             <a:graphic>
               <a:graphicData uri="http://schemas.openxmlformats.org/drawingml/2006/picture">
                 <pic:pic>
                   <pic:nvPicPr>
-                    <pic:cNvPr descr="Texto&#10;&#10;Descripción generada automáticamente" id="0" name="image34.png"/>
+                    <pic:cNvPr descr="Texto&#10;&#10;Descripción generada automáticamente" id="0" name="image21.png"/>
                     <pic:cNvPicPr preferRelativeResize="0"/>
                   </pic:nvPicPr>
                   <pic:blipFill>
@@ -9431,12 +9501,12 @@
           <wp:inline distB="0" distT="0" distL="0" distR="0">
             <wp:extent cx="5612130" cy="2453005"/>
             <wp:effectExtent b="0" l="0" r="0" t="0"/>
-            <wp:docPr descr="Diagrama&#10;&#10;Descripción generada automáticamente" id="83" name="image19.png"/>
+            <wp:docPr descr="Diagrama&#10;&#10;Descripción generada automáticamente" id="140" name="image27.png"/>
             <a:graphic>
               <a:graphicData uri="http://schemas.openxmlformats.org/drawingml/2006/picture">
                 <pic:pic>
                   <pic:nvPicPr>
-                    <pic:cNvPr descr="Diagrama&#10;&#10;Descripción generada automáticamente" id="0" name="image19.png"/>
+                    <pic:cNvPr descr="Diagrama&#10;&#10;Descripción generada automáticamente" id="0" name="image27.png"/>
                     <pic:cNvPicPr preferRelativeResize="0"/>
                   </pic:nvPicPr>
                   <pic:blipFill>
@@ -9556,12 +9626,12 @@
                 <wp:inline distB="0" distT="0" distL="0" distR="0">
                   <wp:extent cx="2295846" cy="1619476"/>
                   <wp:effectExtent b="0" l="0" r="0" t="0"/>
-                  <wp:docPr descr="Interfaz de usuario gráfica, Texto, Aplicación, Correo electrónico&#10;&#10;Descripción generada automáticamente" id="84" name="image35.png"/>
+                  <wp:docPr descr="Interfaz de usuario gráfica, Texto, Aplicación, Correo electrónico&#10;&#10;Descripción generada automáticamente" id="141" name="image37.png"/>
                   <a:graphic>
                     <a:graphicData uri="http://schemas.openxmlformats.org/drawingml/2006/picture">
                       <pic:pic>
                         <pic:nvPicPr>
-                          <pic:cNvPr descr="Interfaz de usuario gráfica, Texto, Aplicación, Correo electrónico&#10;&#10;Descripción generada automáticamente" id="0" name="image35.png"/>
+                          <pic:cNvPr descr="Interfaz de usuario gráfica, Texto, Aplicación, Correo electrónico&#10;&#10;Descripción generada automáticamente" id="0" name="image37.png"/>
                           <pic:cNvPicPr preferRelativeResize="0"/>
                         </pic:nvPicPr>
                         <pic:blipFill>
@@ -9640,12 +9710,12 @@
                 <wp:inline distB="0" distT="0" distL="0" distR="0">
                   <wp:extent cx="2295846" cy="1486108"/>
                   <wp:effectExtent b="0" l="0" r="0" t="0"/>
-                  <wp:docPr descr="Interfaz de usuario gráfica, Texto, Aplicación, Correo electrónico&#10;&#10;Descripción generada automáticamente" id="85" name="image30.png"/>
+                  <wp:docPr descr="Interfaz de usuario gráfica, Texto, Aplicación, Correo electrónico&#10;&#10;Descripción generada automáticamente" id="142" name="image20.png"/>
                   <a:graphic>
                     <a:graphicData uri="http://schemas.openxmlformats.org/drawingml/2006/picture">
                       <pic:pic>
                         <pic:nvPicPr>
-                          <pic:cNvPr descr="Interfaz de usuario gráfica, Texto, Aplicación, Correo electrónico&#10;&#10;Descripción generada automáticamente" id="0" name="image30.png"/>
+                          <pic:cNvPr descr="Interfaz de usuario gráfica, Texto, Aplicación, Correo electrónico&#10;&#10;Descripción generada automáticamente" id="0" name="image20.png"/>
                           <pic:cNvPicPr preferRelativeResize="0"/>
                         </pic:nvPicPr>
                         <pic:blipFill>
@@ -9716,12 +9786,12 @@
                 <wp:inline distB="0" distT="0" distL="0" distR="0">
                   <wp:extent cx="2076739" cy="1514686"/>
                   <wp:effectExtent b="0" l="0" r="0" t="0"/>
-                  <wp:docPr descr="Interfaz de usuario gráfica, Texto, Aplicación, Correo electrónico&#10;&#10;Descripción generada automáticamente" id="86" name="image18.png"/>
+                  <wp:docPr descr="Interfaz de usuario gráfica, Texto, Aplicación, Correo electrónico&#10;&#10;Descripción generada automáticamente" id="143" name="image24.png"/>
                   <a:graphic>
                     <a:graphicData uri="http://schemas.openxmlformats.org/drawingml/2006/picture">
                       <pic:pic>
                         <pic:nvPicPr>
-                          <pic:cNvPr descr="Interfaz de usuario gráfica, Texto, Aplicación, Correo electrónico&#10;&#10;Descripción generada automáticamente" id="0" name="image18.png"/>
+                          <pic:cNvPr descr="Interfaz de usuario gráfica, Texto, Aplicación, Correo electrónico&#10;&#10;Descripción generada automáticamente" id="0" name="image24.png"/>
                           <pic:cNvPicPr preferRelativeResize="0"/>
                         </pic:nvPicPr>
                         <pic:blipFill>
@@ -9786,12 +9856,12 @@
                 <wp:inline distB="0" distT="0" distL="0" distR="0">
                   <wp:extent cx="2391109" cy="1467055"/>
                   <wp:effectExtent b="0" l="0" r="0" t="0"/>
-                  <wp:docPr descr="Interfaz de usuario gráfica, Texto, Aplicación, Correo electrónico&#10;&#10;Descripción generada automáticamente" id="87" name="image29.png"/>
+                  <wp:docPr descr="Interfaz de usuario gráfica, Texto, Aplicación, Correo electrónico&#10;&#10;Descripción generada automáticamente" id="144" name="image23.png"/>
                   <a:graphic>
                     <a:graphicData uri="http://schemas.openxmlformats.org/drawingml/2006/picture">
                       <pic:pic>
                         <pic:nvPicPr>
-                          <pic:cNvPr descr="Interfaz de usuario gráfica, Texto, Aplicación, Correo electrónico&#10;&#10;Descripción generada automáticamente" id="0" name="image29.png"/>
+                          <pic:cNvPr descr="Interfaz de usuario gráfica, Texto, Aplicación, Correo electrónico&#10;&#10;Descripción generada automáticamente" id="0" name="image23.png"/>
                           <pic:cNvPicPr preferRelativeResize="0"/>
                         </pic:nvPicPr>
                         <pic:blipFill>
@@ -10660,12 +10730,12 @@
           <wp:inline distB="0" distT="0" distL="0" distR="0">
             <wp:extent cx="5555439" cy="2993492"/>
             <wp:effectExtent b="0" l="0" r="0" t="0"/>
-            <wp:docPr descr="Texto&#10;&#10;Descripción generada automáticamente" id="88" name="image20.png"/>
+            <wp:docPr descr="Texto&#10;&#10;Descripción generada automáticamente" id="145" name="image30.png"/>
             <a:graphic>
               <a:graphicData uri="http://schemas.openxmlformats.org/drawingml/2006/picture">
                 <pic:pic>
                   <pic:nvPicPr>
-                    <pic:cNvPr descr="Texto&#10;&#10;Descripción generada automáticamente" id="0" name="image20.png"/>
+                    <pic:cNvPr descr="Texto&#10;&#10;Descripción generada automáticamente" id="0" name="image30.png"/>
                     <pic:cNvPicPr preferRelativeResize="0"/>
                   </pic:nvPicPr>
                   <pic:blipFill>
@@ -10709,7 +10779,7 @@
           <wp:inline distB="0" distT="0" distL="0" distR="0">
             <wp:extent cx="5612130" cy="2974975"/>
             <wp:effectExtent b="0" l="0" r="0" t="0"/>
-            <wp:docPr descr="Texto&#10;&#10;Descripción generada automáticamente" id="89" name="image22.png"/>
+            <wp:docPr descr="Texto&#10;&#10;Descripción generada automáticamente" id="146" name="image22.png"/>
             <a:graphic>
               <a:graphicData uri="http://schemas.openxmlformats.org/drawingml/2006/picture">
                 <pic:pic>
@@ -10758,12 +10828,12 @@
           <wp:inline distB="0" distT="0" distL="0" distR="0">
             <wp:extent cx="5612130" cy="3781425"/>
             <wp:effectExtent b="0" l="0" r="0" t="0"/>
-            <wp:docPr descr="Imagen que contiene Diagrama&#10;&#10;Descripción generada automáticamente" id="90" name="image21.png"/>
+            <wp:docPr descr="Imagen que contiene Diagrama&#10;&#10;Descripción generada automáticamente" id="147" name="image28.png"/>
             <a:graphic>
               <a:graphicData uri="http://schemas.openxmlformats.org/drawingml/2006/picture">
                 <pic:pic>
                   <pic:nvPicPr>
-                    <pic:cNvPr descr="Imagen que contiene Diagrama&#10;&#10;Descripción generada automáticamente" id="0" name="image21.png"/>
+                    <pic:cNvPr descr="Imagen que contiene Diagrama&#10;&#10;Descripción generada automáticamente" id="0" name="image28.png"/>
                     <pic:cNvPicPr preferRelativeResize="0"/>
                   </pic:nvPicPr>
                   <pic:blipFill>
@@ -12044,12 +12114,12 @@
                 <wp:inline distB="114300" distT="114300" distL="114300" distR="114300">
                   <wp:extent cx="2866832" cy="2657792"/>
                   <wp:effectExtent b="0" l="0" r="0" t="0"/>
-                  <wp:docPr id="63" name="image1.png"/>
+                  <wp:docPr id="128" name="image8.png"/>
                   <a:graphic>
                     <a:graphicData uri="http://schemas.openxmlformats.org/drawingml/2006/picture">
                       <pic:pic>
                         <pic:nvPicPr>
-                          <pic:cNvPr id="0" name="image1.png"/>
+                          <pic:cNvPr id="0" name="image8.png"/>
                           <pic:cNvPicPr preferRelativeResize="0"/>
                         </pic:nvPicPr>
                         <pic:blipFill>
@@ -12093,12 +12163,12 @@
                 <wp:inline distB="114300" distT="114300" distL="114300" distR="114300">
                   <wp:extent cx="2743200" cy="2374900"/>
                   <wp:effectExtent b="0" l="0" r="0" t="0"/>
-                  <wp:docPr id="109" name="image53.png"/>
+                  <wp:docPr id="129" name="image14.png"/>
                   <a:graphic>
                     <a:graphicData uri="http://schemas.openxmlformats.org/drawingml/2006/picture">
                       <pic:pic>
                         <pic:nvPicPr>
-                          <pic:cNvPr id="0" name="image53.png"/>
+                          <pic:cNvPr id="0" name="image14.png"/>
                           <pic:cNvPicPr preferRelativeResize="0"/>
                         </pic:nvPicPr>
                         <pic:blipFill>
@@ -12132,12 +12202,12 @@
                 <wp:inline distB="0" distT="0" distL="0" distR="0">
                   <wp:extent cx="2643319" cy="764916"/>
                   <wp:effectExtent b="0" l="0" r="0" t="0"/>
-                  <wp:docPr descr="Interfaz de usuario gráfica, Aplicación&#10;&#10;Descripción generada automáticamente" id="74" name="image14.png"/>
+                  <wp:docPr descr="Interfaz de usuario gráfica, Aplicación&#10;&#10;Descripción generada automáticamente" id="130" name="image9.png"/>
                   <a:graphic>
                     <a:graphicData uri="http://schemas.openxmlformats.org/drawingml/2006/picture">
                       <pic:pic>
                         <pic:nvPicPr>
-                          <pic:cNvPr descr="Interfaz de usuario gráfica, Aplicación&#10;&#10;Descripción generada automáticamente" id="0" name="image14.png"/>
+                          <pic:cNvPr descr="Interfaz de usuario gráfica, Aplicación&#10;&#10;Descripción generada automáticamente" id="0" name="image9.png"/>
                           <pic:cNvPicPr preferRelativeResize="0"/>
                         </pic:nvPicPr>
                         <pic:blipFill>
@@ -12187,7 +12257,7 @@
                 <wp:inline distB="114300" distT="114300" distL="114300" distR="114300">
                   <wp:extent cx="2867025" cy="2654300"/>
                   <wp:effectExtent b="0" l="0" r="0" t="0"/>
-                  <wp:docPr id="62" name="image16.png"/>
+                  <wp:docPr id="131" name="image16.png"/>
                   <a:graphic>
                     <a:graphicData uri="http://schemas.openxmlformats.org/drawingml/2006/picture">
                       <pic:pic>
@@ -12250,12 +12320,12 @@
                 <wp:inline distB="0" distT="0" distL="0" distR="0">
                   <wp:extent cx="2879116" cy="795372"/>
                   <wp:effectExtent b="0" l="0" r="0" t="0"/>
-                  <wp:docPr descr="Interfaz de usuario gráfica, Texto&#10;&#10;Descripción generada automáticamente con confianza media" id="75" name="image4.png"/>
+                  <wp:docPr descr="Interfaz de usuario gráfica, Texto&#10;&#10;Descripción generada automáticamente con confianza media" id="132" name="image5.png"/>
                   <a:graphic>
                     <a:graphicData uri="http://schemas.openxmlformats.org/drawingml/2006/picture">
                       <pic:pic>
                         <pic:nvPicPr>
-                          <pic:cNvPr descr="Interfaz de usuario gráfica, Texto&#10;&#10;Descripción generada automáticamente con confianza media" id="0" name="image4.png"/>
+                          <pic:cNvPr descr="Interfaz de usuario gráfica, Texto&#10;&#10;Descripción generada automáticamente con confianza media" id="0" name="image5.png"/>
                           <pic:cNvPicPr preferRelativeResize="0"/>
                         </pic:nvPicPr>
                         <pic:blipFill>
@@ -13173,12 +13243,12 @@
           <wp:inline distB="0" distT="0" distL="0" distR="0">
             <wp:extent cx="5612130" cy="2694940"/>
             <wp:effectExtent b="0" l="0" r="0" t="0"/>
-            <wp:docPr id="76" name="image7.png"/>
+            <wp:docPr id="133" name="image11.png"/>
             <a:graphic>
               <a:graphicData uri="http://schemas.openxmlformats.org/drawingml/2006/picture">
                 <pic:pic>
                   <pic:nvPicPr>
-                    <pic:cNvPr id="0" name="image7.png"/>
+                    <pic:cNvPr id="0" name="image11.png"/>
                     <pic:cNvPicPr preferRelativeResize="0"/>
                   </pic:nvPicPr>
                   <pic:blipFill>
@@ -14020,12 +14090,12 @@
           <wp:inline distB="0" distT="0" distL="0" distR="0">
             <wp:extent cx="5612130" cy="2035175"/>
             <wp:effectExtent b="0" l="0" r="0" t="0"/>
-            <wp:docPr id="77" name="image2.png"/>
+            <wp:docPr id="134" name="image15.png"/>
             <a:graphic>
               <a:graphicData uri="http://schemas.openxmlformats.org/drawingml/2006/picture">
                 <pic:pic>
                   <pic:nvPicPr>
-                    <pic:cNvPr id="0" name="image2.png"/>
+                    <pic:cNvPr id="0" name="image15.png"/>
                     <pic:cNvPicPr preferRelativeResize="0"/>
                   </pic:nvPicPr>
                   <pic:blipFill>
@@ -14826,12 +14896,12 @@
           <wp:inline distB="0" distT="0" distL="0" distR="0">
             <wp:extent cx="5612130" cy="2291080"/>
             <wp:effectExtent b="0" l="0" r="0" t="0"/>
-            <wp:docPr id="78" name="image15.png"/>
+            <wp:docPr id="135" name="image18.png"/>
             <a:graphic>
               <a:graphicData uri="http://schemas.openxmlformats.org/drawingml/2006/picture">
                 <pic:pic>
                   <pic:nvPicPr>
-                    <pic:cNvPr id="0" name="image15.png"/>
+                    <pic:cNvPr id="0" name="image18.png"/>
                     <pic:cNvPicPr preferRelativeResize="0"/>
                   </pic:nvPicPr>
                   <pic:blipFill>
@@ -14870,17 +14940,17 @@
                   <wp:posOffset>-12699</wp:posOffset>
                 </wp:positionH>
                 <wp:positionV relativeFrom="paragraph">
-                  <wp:posOffset>1257300</wp:posOffset>
+                  <wp:posOffset>1244600</wp:posOffset>
                 </wp:positionV>
-                <wp:extent cx="863600" cy="330200"/>
+                <wp:extent cx="889000" cy="355600"/>
                 <wp:effectExtent b="0" l="0" r="0" t="0"/>
                 <wp:wrapNone/>
-                <wp:docPr id="61" name=""/>
+                <wp:docPr id="115" name=""/>
                 <a:graphic>
                   <a:graphicData uri="http://schemas.microsoft.com/office/word/2010/wordprocessingShape">
                     <wps:wsp>
                       <wps:cNvSpPr/>
-                      <wps:cNvPr id="6" name="Shape 6"/>
+                      <wps:cNvPr id="4" name="Shape 4"/>
                       <wps:spPr>
                         <a:xfrm>
                           <a:off x="4926900" y="3627600"/>
@@ -14929,17 +14999,17 @@
                   <wp:posOffset>-12699</wp:posOffset>
                 </wp:positionH>
                 <wp:positionV relativeFrom="paragraph">
-                  <wp:posOffset>1257300</wp:posOffset>
+                  <wp:posOffset>1244600</wp:posOffset>
                 </wp:positionV>
-                <wp:extent cx="863600" cy="330200"/>
+                <wp:extent cx="889000" cy="355600"/>
                 <wp:effectExtent b="0" l="0" r="0" t="0"/>
                 <wp:wrapNone/>
-                <wp:docPr id="61" name="image52.png"/>
+                <wp:docPr id="115" name="image51.png"/>
                 <a:graphic>
                   <a:graphicData uri="http://schemas.openxmlformats.org/drawingml/2006/picture">
                     <pic:pic>
                       <pic:nvPicPr>
-                        <pic:cNvPr id="0" name="image52.png"/>
+                        <pic:cNvPr id="0" name="image51.png"/>
                         <pic:cNvPicPr preferRelativeResize="0"/>
                       </pic:nvPicPr>
                       <pic:blipFill>
@@ -14952,7 +15022,7 @@
                       <pic:spPr>
                         <a:xfrm>
                           <a:off x="0" y="0"/>
-                          <a:ext cx="863600" cy="330200"/>
+                          <a:ext cx="889000" cy="355600"/>
                         </a:xfrm>
                         <a:prstGeom prst="rect"/>
                         <a:ln/>
@@ -14983,12 +15053,12 @@
           <wp:inline distB="0" distT="0" distL="0" distR="0">
             <wp:extent cx="5612130" cy="1571625"/>
             <wp:effectExtent b="0" l="0" r="0" t="0"/>
-            <wp:docPr id="79" name="image11.png"/>
+            <wp:docPr id="136" name="image17.png"/>
             <a:graphic>
               <a:graphicData uri="http://schemas.openxmlformats.org/drawingml/2006/picture">
                 <pic:pic>
                   <pic:nvPicPr>
-                    <pic:cNvPr id="0" name="image11.png"/>
+                    <pic:cNvPr id="0" name="image17.png"/>
                     <pic:cNvPicPr preferRelativeResize="0"/>
                   </pic:nvPicPr>
                   <pic:blipFill>
@@ -15024,20 +15094,20 @@
               <wp:anchor allowOverlap="1" behindDoc="0" distB="0" distT="0" distL="114300" distR="114300" hidden="0" layoutInCell="1" locked="0" relativeHeight="0" simplePos="0">
                 <wp:simplePos x="0" y="0"/>
                 <wp:positionH relativeFrom="column">
-                  <wp:posOffset>952500</wp:posOffset>
+                  <wp:posOffset>939800</wp:posOffset>
                 </wp:positionH>
                 <wp:positionV relativeFrom="paragraph">
-                  <wp:posOffset>927100</wp:posOffset>
+                  <wp:posOffset>914400</wp:posOffset>
                 </wp:positionV>
-                <wp:extent cx="1311275" cy="492125"/>
+                <wp:extent cx="1336675" cy="517525"/>
                 <wp:effectExtent b="0" l="0" r="0" t="0"/>
                 <wp:wrapNone/>
-                <wp:docPr id="57" name=""/>
+                <wp:docPr id="114" name=""/>
                 <a:graphic>
                   <a:graphicData uri="http://schemas.microsoft.com/office/word/2010/wordprocessingShape">
                     <wps:wsp>
                       <wps:cNvSpPr/>
-                      <wps:cNvPr id="2" name="Shape 2"/>
+                      <wps:cNvPr id="3" name="Shape 3"/>
                       <wps:spPr>
                         <a:xfrm>
                           <a:off x="4703063" y="3546638"/>
@@ -15083,20 +15153,20 @@
               <wp:anchor allowOverlap="1" behindDoc="0" distB="0" distT="0" distL="114300" distR="114300" hidden="0" layoutInCell="1" locked="0" relativeHeight="0" simplePos="0">
                 <wp:simplePos x="0" y="0"/>
                 <wp:positionH relativeFrom="column">
-                  <wp:posOffset>952500</wp:posOffset>
+                  <wp:posOffset>939800</wp:posOffset>
                 </wp:positionH>
                 <wp:positionV relativeFrom="paragraph">
-                  <wp:posOffset>927100</wp:posOffset>
+                  <wp:posOffset>914400</wp:posOffset>
                 </wp:positionV>
-                <wp:extent cx="1311275" cy="492125"/>
+                <wp:extent cx="1336675" cy="517525"/>
                 <wp:effectExtent b="0" l="0" r="0" t="0"/>
                 <wp:wrapNone/>
-                <wp:docPr id="57" name="image25.png"/>
+                <wp:docPr id="114" name="image50.png"/>
                 <a:graphic>
                   <a:graphicData uri="http://schemas.openxmlformats.org/drawingml/2006/picture">
                     <pic:pic>
                       <pic:nvPicPr>
-                        <pic:cNvPr id="0" name="image25.png"/>
+                        <pic:cNvPr id="0" name="image50.png"/>
                         <pic:cNvPicPr preferRelativeResize="0"/>
                       </pic:nvPicPr>
                       <pic:blipFill>
@@ -15109,7 +15179,7 @@
                       <pic:spPr>
                         <a:xfrm>
                           <a:off x="0" y="0"/>
-                          <a:ext cx="1311275" cy="492125"/>
+                          <a:ext cx="1336675" cy="517525"/>
                         </a:xfrm>
                         <a:prstGeom prst="rect"/>
                         <a:ln/>
@@ -15140,12 +15210,12 @@
           <wp:inline distB="0" distT="0" distL="0" distR="0">
             <wp:extent cx="5612130" cy="2903855"/>
             <wp:effectExtent b="0" l="0" r="0" t="0"/>
-            <wp:docPr id="80" name="image27.png"/>
+            <wp:docPr id="137" name="image25.png"/>
             <a:graphic>
               <a:graphicData uri="http://schemas.openxmlformats.org/drawingml/2006/picture">
                 <pic:pic>
                   <pic:nvPicPr>
-                    <pic:cNvPr id="0" name="image27.png"/>
+                    <pic:cNvPr id="0" name="image25.png"/>
                     <pic:cNvPicPr preferRelativeResize="0"/>
                   </pic:nvPicPr>
                   <pic:blipFill>
@@ -15181,20 +15251,20 @@
               <wp:anchor allowOverlap="1" behindDoc="0" distB="0" distT="0" distL="114300" distR="114300" hidden="0" layoutInCell="1" locked="0" relativeHeight="0" simplePos="0">
                 <wp:simplePos x="0" y="0"/>
                 <wp:positionH relativeFrom="column">
-                  <wp:posOffset>1333500</wp:posOffset>
+                  <wp:posOffset>1320800</wp:posOffset>
                 </wp:positionH>
                 <wp:positionV relativeFrom="paragraph">
-                  <wp:posOffset>1524000</wp:posOffset>
+                  <wp:posOffset>1511300</wp:posOffset>
                 </wp:positionV>
-                <wp:extent cx="720725" cy="254000"/>
+                <wp:extent cx="746125" cy="279400"/>
                 <wp:effectExtent b="0" l="0" r="0" t="0"/>
                 <wp:wrapNone/>
-                <wp:docPr id="58" name=""/>
+                <wp:docPr id="117" name=""/>
                 <a:graphic>
                   <a:graphicData uri="http://schemas.microsoft.com/office/word/2010/wordprocessingShape">
                     <wps:wsp>
                       <wps:cNvSpPr/>
-                      <wps:cNvPr id="3" name="Shape 3"/>
+                      <wps:cNvPr id="6" name="Shape 6"/>
                       <wps:spPr>
                         <a:xfrm>
                           <a:off x="4998338" y="3665700"/>
@@ -15240,20 +15310,20 @@
               <wp:anchor allowOverlap="1" behindDoc="0" distB="0" distT="0" distL="114300" distR="114300" hidden="0" layoutInCell="1" locked="0" relativeHeight="0" simplePos="0">
                 <wp:simplePos x="0" y="0"/>
                 <wp:positionH relativeFrom="column">
-                  <wp:posOffset>1333500</wp:posOffset>
+                  <wp:posOffset>1320800</wp:posOffset>
                 </wp:positionH>
                 <wp:positionV relativeFrom="paragraph">
-                  <wp:posOffset>1524000</wp:posOffset>
+                  <wp:posOffset>1511300</wp:posOffset>
                 </wp:positionV>
-                <wp:extent cx="720725" cy="254000"/>
+                <wp:extent cx="746125" cy="279400"/>
                 <wp:effectExtent b="0" l="0" r="0" t="0"/>
                 <wp:wrapNone/>
-                <wp:docPr id="58" name="image26.png"/>
+                <wp:docPr id="117" name="image53.png"/>
                 <a:graphic>
                   <a:graphicData uri="http://schemas.openxmlformats.org/drawingml/2006/picture">
                     <pic:pic>
                       <pic:nvPicPr>
-                        <pic:cNvPr id="0" name="image26.png"/>
+                        <pic:cNvPr id="0" name="image53.png"/>
                         <pic:cNvPicPr preferRelativeResize="0"/>
                       </pic:nvPicPr>
                       <pic:blipFill>
@@ -15266,7 +15336,7 @@
                       <pic:spPr>
                         <a:xfrm>
                           <a:off x="0" y="0"/>
-                          <a:ext cx="720725" cy="254000"/>
+                          <a:ext cx="746125" cy="279400"/>
                         </a:xfrm>
                         <a:prstGeom prst="rect"/>
                         <a:ln/>
@@ -15297,12 +15367,12 @@
           <wp:inline distB="0" distT="0" distL="0" distR="0">
             <wp:extent cx="5612130" cy="4472305"/>
             <wp:effectExtent b="0" l="0" r="0" t="0"/>
-            <wp:docPr id="64" name="image17.png"/>
+            <wp:docPr id="118" name="image12.png"/>
             <a:graphic>
               <a:graphicData uri="http://schemas.openxmlformats.org/drawingml/2006/picture">
                 <pic:pic>
                   <pic:nvPicPr>
-                    <pic:cNvPr id="0" name="image17.png"/>
+                    <pic:cNvPr id="0" name="image12.png"/>
                     <pic:cNvPicPr preferRelativeResize="0"/>
                   </pic:nvPicPr>
                   <pic:blipFill>
@@ -15363,12 +15433,12 @@
           <wp:inline distB="0" distT="0" distL="0" distR="0">
             <wp:extent cx="5612130" cy="1571625"/>
             <wp:effectExtent b="0" l="0" r="0" t="0"/>
-            <wp:docPr id="65" name="image11.png"/>
+            <wp:docPr id="119" name="image17.png"/>
             <a:graphic>
               <a:graphicData uri="http://schemas.openxmlformats.org/drawingml/2006/picture">
                 <pic:pic>
                   <pic:nvPicPr>
-                    <pic:cNvPr id="0" name="image11.png"/>
+                    <pic:cNvPr id="0" name="image17.png"/>
                     <pic:cNvPicPr preferRelativeResize="0"/>
                   </pic:nvPicPr>
                   <pic:blipFill>
@@ -15404,15 +15474,15 @@
               <wp:anchor allowOverlap="1" behindDoc="0" distB="0" distT="0" distL="114300" distR="114300" hidden="0" layoutInCell="1" locked="0" relativeHeight="0" simplePos="0">
                 <wp:simplePos x="0" y="0"/>
                 <wp:positionH relativeFrom="column">
-                  <wp:posOffset>2743200</wp:posOffset>
+                  <wp:posOffset>2730500</wp:posOffset>
                 </wp:positionH>
                 <wp:positionV relativeFrom="paragraph">
-                  <wp:posOffset>927100</wp:posOffset>
+                  <wp:posOffset>914400</wp:posOffset>
                 </wp:positionV>
-                <wp:extent cx="1311275" cy="492125"/>
+                <wp:extent cx="1336675" cy="517525"/>
                 <wp:effectExtent b="0" l="0" r="0" t="0"/>
                 <wp:wrapNone/>
-                <wp:docPr id="60" name=""/>
+                <wp:docPr id="116" name=""/>
                 <a:graphic>
                   <a:graphicData uri="http://schemas.microsoft.com/office/word/2010/wordprocessingShape">
                     <wps:wsp>
@@ -15463,20 +15533,20 @@
               <wp:anchor allowOverlap="1" behindDoc="0" distB="0" distT="0" distL="114300" distR="114300" hidden="0" layoutInCell="1" locked="0" relativeHeight="0" simplePos="0">
                 <wp:simplePos x="0" y="0"/>
                 <wp:positionH relativeFrom="column">
-                  <wp:posOffset>2743200</wp:posOffset>
+                  <wp:posOffset>2730500</wp:posOffset>
                 </wp:positionH>
                 <wp:positionV relativeFrom="paragraph">
-                  <wp:posOffset>927100</wp:posOffset>
+                  <wp:posOffset>914400</wp:posOffset>
                 </wp:positionV>
-                <wp:extent cx="1311275" cy="492125"/>
+                <wp:extent cx="1336675" cy="517525"/>
                 <wp:effectExtent b="0" l="0" r="0" t="0"/>
                 <wp:wrapNone/>
-                <wp:docPr id="60" name="image49.png"/>
+                <wp:docPr id="116" name="image52.png"/>
                 <a:graphic>
                   <a:graphicData uri="http://schemas.openxmlformats.org/drawingml/2006/picture">
                     <pic:pic>
                       <pic:nvPicPr>
-                        <pic:cNvPr id="0" name="image49.png"/>
+                        <pic:cNvPr id="0" name="image52.png"/>
                         <pic:cNvPicPr preferRelativeResize="0"/>
                       </pic:nvPicPr>
                       <pic:blipFill>
@@ -15489,7 +15559,7 @@
                       <pic:spPr>
                         <a:xfrm>
                           <a:off x="0" y="0"/>
-                          <a:ext cx="1311275" cy="492125"/>
+                          <a:ext cx="1336675" cy="517525"/>
                         </a:xfrm>
                         <a:prstGeom prst="rect"/>
                         <a:ln/>
@@ -15534,12 +15604,12 @@
           <wp:inline distB="0" distT="0" distL="0" distR="0">
             <wp:extent cx="5612130" cy="2115820"/>
             <wp:effectExtent b="0" l="0" r="0" t="0"/>
-            <wp:docPr id="66" name="image13.png"/>
+            <wp:docPr id="120" name="image7.png"/>
             <a:graphic>
               <a:graphicData uri="http://schemas.openxmlformats.org/drawingml/2006/picture">
                 <pic:pic>
                   <pic:nvPicPr>
-                    <pic:cNvPr id="0" name="image13.png"/>
+                    <pic:cNvPr id="0" name="image7.png"/>
                     <pic:cNvPicPr preferRelativeResize="0"/>
                   </pic:nvPicPr>
                   <pic:blipFill>
@@ -15575,20 +15645,20 @@
               <wp:anchor allowOverlap="1" behindDoc="0" distB="0" distT="0" distL="114300" distR="114300" hidden="0" layoutInCell="1" locked="0" relativeHeight="0" simplePos="0">
                 <wp:simplePos x="0" y="0"/>
                 <wp:positionH relativeFrom="column">
-                  <wp:posOffset>1016000</wp:posOffset>
+                  <wp:posOffset>1003300</wp:posOffset>
                 </wp:positionH>
                 <wp:positionV relativeFrom="paragraph">
-                  <wp:posOffset>1028700</wp:posOffset>
+                  <wp:posOffset>1016000</wp:posOffset>
                 </wp:positionV>
-                <wp:extent cx="511175" cy="187325"/>
+                <wp:extent cx="536575" cy="212725"/>
                 <wp:effectExtent b="0" l="0" r="0" t="0"/>
                 <wp:wrapNone/>
-                <wp:docPr id="59" name=""/>
+                <wp:docPr id="113" name=""/>
                 <a:graphic>
                   <a:graphicData uri="http://schemas.microsoft.com/office/word/2010/wordprocessingShape">
                     <wps:wsp>
                       <wps:cNvSpPr/>
-                      <wps:cNvPr id="4" name="Shape 4"/>
+                      <wps:cNvPr id="2" name="Shape 2"/>
                       <wps:spPr>
                         <a:xfrm>
                           <a:off x="5103113" y="3699038"/>
@@ -15634,20 +15704,20 @@
               <wp:anchor allowOverlap="1" behindDoc="0" distB="0" distT="0" distL="114300" distR="114300" hidden="0" layoutInCell="1" locked="0" relativeHeight="0" simplePos="0">
                 <wp:simplePos x="0" y="0"/>
                 <wp:positionH relativeFrom="column">
-                  <wp:posOffset>1016000</wp:posOffset>
+                  <wp:posOffset>1003300</wp:posOffset>
                 </wp:positionH>
                 <wp:positionV relativeFrom="paragraph">
-                  <wp:posOffset>1028700</wp:posOffset>
+                  <wp:posOffset>1016000</wp:posOffset>
                 </wp:positionV>
-                <wp:extent cx="511175" cy="187325"/>
+                <wp:extent cx="536575" cy="212725"/>
                 <wp:effectExtent b="0" l="0" r="0" t="0"/>
                 <wp:wrapNone/>
-                <wp:docPr id="59" name="image31.png"/>
+                <wp:docPr id="113" name="image46.png"/>
                 <a:graphic>
                   <a:graphicData uri="http://schemas.openxmlformats.org/drawingml/2006/picture">
                     <pic:pic>
                       <pic:nvPicPr>
-                        <pic:cNvPr id="0" name="image31.png"/>
+                        <pic:cNvPr id="0" name="image46.png"/>
                         <pic:cNvPicPr preferRelativeResize="0"/>
                       </pic:nvPicPr>
                       <pic:blipFill>
@@ -15660,7 +15730,7 @@
                       <pic:spPr>
                         <a:xfrm>
                           <a:off x="0" y="0"/>
-                          <a:ext cx="511175" cy="187325"/>
+                          <a:ext cx="536575" cy="212725"/>
                         </a:xfrm>
                         <a:prstGeom prst="rect"/>
                         <a:ln/>
@@ -15688,12 +15758,12 @@
           <wp:inline distB="0" distT="0" distL="0" distR="0">
             <wp:extent cx="5612130" cy="4685665"/>
             <wp:effectExtent b="0" l="0" r="0" t="0"/>
-            <wp:docPr id="67" name="image5.png"/>
+            <wp:docPr id="121" name="image6.png"/>
             <a:graphic>
               <a:graphicData uri="http://schemas.openxmlformats.org/drawingml/2006/picture">
                 <pic:pic>
                   <pic:nvPicPr>
-                    <pic:cNvPr id="0" name="image5.png"/>
+                    <pic:cNvPr id="0" name="image6.png"/>
                     <pic:cNvPicPr preferRelativeResize="0"/>
                   </pic:nvPicPr>
                   <pic:blipFill>
@@ -16573,12 +16643,12 @@
           <wp:inline distB="0" distT="0" distL="0" distR="0">
             <wp:extent cx="5612130" cy="3400425"/>
             <wp:effectExtent b="0" l="0" r="0" t="0"/>
-            <wp:docPr id="68" name="image10.png"/>
+            <wp:docPr id="122" name="image3.png"/>
             <a:graphic>
               <a:graphicData uri="http://schemas.openxmlformats.org/drawingml/2006/picture">
                 <pic:pic>
                   <pic:nvPicPr>
-                    <pic:cNvPr id="0" name="image10.png"/>
+                    <pic:cNvPr id="0" name="image3.png"/>
                     <pic:cNvPicPr preferRelativeResize="0"/>
                   </pic:nvPicPr>
                   <pic:blipFill>
@@ -16627,12 +16697,12 @@
           <wp:inline distB="0" distT="0" distL="0" distR="0">
             <wp:extent cx="4182059" cy="3620005"/>
             <wp:effectExtent b="0" l="0" r="0" t="0"/>
-            <wp:docPr id="69" name="image9.png"/>
+            <wp:docPr id="123" name="image2.png"/>
             <a:graphic>
               <a:graphicData uri="http://schemas.openxmlformats.org/drawingml/2006/picture">
                 <pic:pic>
                   <pic:nvPicPr>
-                    <pic:cNvPr id="0" name="image9.png"/>
+                    <pic:cNvPr id="0" name="image2.png"/>
                     <pic:cNvPicPr preferRelativeResize="0"/>
                   </pic:nvPicPr>
                   <pic:blipFill>
@@ -16949,6 +17019,7 @@
       <w:tr>
         <w:trPr>
           <w:cantSplit w:val="0"/>
+          <w:trHeight w:val="495" w:hRule="atLeast"/>
           <w:tblHeader w:val="0"/>
         </w:trPr>
         <w:tc>
@@ -17404,12 +17475,12 @@
           <wp:inline distB="0" distT="0" distL="0" distR="0">
             <wp:extent cx="5612130" cy="1583690"/>
             <wp:effectExtent b="0" l="0" r="0" t="0"/>
-            <wp:docPr id="70" name="image6.png"/>
+            <wp:docPr id="124" name="image13.png"/>
             <a:graphic>
               <a:graphicData uri="http://schemas.openxmlformats.org/drawingml/2006/picture">
                 <pic:pic>
                   <pic:nvPicPr>
-                    <pic:cNvPr id="0" name="image6.png"/>
+                    <pic:cNvPr id="0" name="image13.png"/>
                     <pic:cNvPicPr preferRelativeResize="0"/>
                   </pic:nvPicPr>
                   <pic:blipFill>
@@ -17450,12 +17521,12 @@
           <wp:inline distB="0" distT="0" distL="0" distR="0">
             <wp:extent cx="5612130" cy="3827780"/>
             <wp:effectExtent b="0" l="0" r="0" t="0"/>
-            <wp:docPr id="71" name="image12.png"/>
+            <wp:docPr id="125" name="image4.png"/>
             <a:graphic>
               <a:graphicData uri="http://schemas.openxmlformats.org/drawingml/2006/picture">
                 <pic:pic>
                   <pic:nvPicPr>
-                    <pic:cNvPr id="0" name="image12.png"/>
+                    <pic:cNvPr id="0" name="image4.png"/>
                     <pic:cNvPicPr preferRelativeResize="0"/>
                   </pic:nvPicPr>
                   <pic:blipFill>
@@ -18244,12 +18315,12 @@
           <wp:inline distB="0" distT="0" distL="0" distR="0">
             <wp:extent cx="5612130" cy="2035175"/>
             <wp:effectExtent b="0" l="0" r="0" t="0"/>
-            <wp:docPr id="72" name="image8.png"/>
+            <wp:docPr id="126" name="image10.png"/>
             <a:graphic>
               <a:graphicData uri="http://schemas.openxmlformats.org/drawingml/2006/picture">
                 <pic:pic>
                   <pic:nvPicPr>
-                    <pic:cNvPr id="0" name="image8.png"/>
+                    <pic:cNvPr id="0" name="image10.png"/>
                     <pic:cNvPicPr preferRelativeResize="0"/>
                   </pic:nvPicPr>
                   <pic:blipFill>
@@ -18290,12 +18361,12 @@
           <wp:inline distB="0" distT="0" distL="0" distR="0">
             <wp:extent cx="5612130" cy="2219325"/>
             <wp:effectExtent b="0" l="0" r="0" t="0"/>
-            <wp:docPr id="73" name="image3.png"/>
+            <wp:docPr id="127" name="image1.png"/>
             <a:graphic>
               <a:graphicData uri="http://schemas.openxmlformats.org/drawingml/2006/picture">
                 <pic:pic>
                   <pic:nvPicPr>
-                    <pic:cNvPr id="0" name="image3.png"/>
+                    <pic:cNvPr id="0" name="image1.png"/>
                     <pic:cNvPicPr preferRelativeResize="0"/>
                   </pic:nvPicPr>
                   <pic:blipFill>
@@ -18347,12 +18418,12 @@
           <wp:inline distB="0" distT="0" distL="0" distR="0">
             <wp:extent cx="4525006" cy="4229690"/>
             <wp:effectExtent b="0" l="0" r="0" t="0"/>
-            <wp:docPr id="96" name="image32.png"/>
+            <wp:docPr id="153" name="image35.png"/>
             <a:graphic>
               <a:graphicData uri="http://schemas.openxmlformats.org/drawingml/2006/picture">
                 <pic:pic>
                   <pic:nvPicPr>
-                    <pic:cNvPr id="0" name="image32.png"/>
+                    <pic:cNvPr id="0" name="image35.png"/>
                     <pic:cNvPicPr preferRelativeResize="0"/>
                   </pic:nvPicPr>
                   <pic:blipFill>
@@ -18611,6 +18682,115 @@
       </w:pPr>
     </w:pPrDefault>
   </w:docDefaults>
+  <w:style w:type="paragraph" w:styleId="Normal" w:default="1">
+    <w:name w:val="normal"/>
+  </w:style>
+  <w:style w:type="table" w:styleId="TableNormal" w:default="1">
+    <w:name w:val="Table Normal"/>
+  </w:style>
+  <w:style w:type="paragraph" w:styleId="Heading1">
+    <w:name w:val="heading 1"/>
+    <w:basedOn w:val="Normal"/>
+    <w:next w:val="Normal"/>
+    <w:pPr>
+      <w:keepNext w:val="1"/>
+      <w:keepLines w:val="1"/>
+      <w:spacing w:after="120" w:before="480" w:lineRule="auto"/>
+    </w:pPr>
+    <w:rPr>
+      <w:b w:val="1"/>
+      <w:sz w:val="48"/>
+      <w:szCs w:val="48"/>
+    </w:rPr>
+  </w:style>
+  <w:style w:type="paragraph" w:styleId="Heading2">
+    <w:name w:val="heading 2"/>
+    <w:basedOn w:val="Normal"/>
+    <w:next w:val="Normal"/>
+    <w:pPr>
+      <w:keepNext w:val="1"/>
+      <w:keepLines w:val="1"/>
+      <w:spacing w:after="80" w:before="360" w:lineRule="auto"/>
+    </w:pPr>
+    <w:rPr>
+      <w:b w:val="1"/>
+      <w:sz w:val="36"/>
+      <w:szCs w:val="36"/>
+    </w:rPr>
+  </w:style>
+  <w:style w:type="paragraph" w:styleId="Heading3">
+    <w:name w:val="heading 3"/>
+    <w:basedOn w:val="Normal"/>
+    <w:next w:val="Normal"/>
+    <w:pPr>
+      <w:keepNext w:val="1"/>
+      <w:keepLines w:val="1"/>
+      <w:spacing w:after="80" w:before="280" w:lineRule="auto"/>
+    </w:pPr>
+    <w:rPr>
+      <w:b w:val="1"/>
+      <w:sz w:val="28"/>
+      <w:szCs w:val="28"/>
+    </w:rPr>
+  </w:style>
+  <w:style w:type="paragraph" w:styleId="Heading4">
+    <w:name w:val="heading 4"/>
+    <w:basedOn w:val="Normal"/>
+    <w:next w:val="Normal"/>
+    <w:pPr>
+      <w:keepNext w:val="1"/>
+      <w:keepLines w:val="1"/>
+      <w:spacing w:after="40" w:before="240" w:lineRule="auto"/>
+    </w:pPr>
+    <w:rPr>
+      <w:b w:val="1"/>
+      <w:sz w:val="24"/>
+      <w:szCs w:val="24"/>
+    </w:rPr>
+  </w:style>
+  <w:style w:type="paragraph" w:styleId="Heading5">
+    <w:name w:val="heading 5"/>
+    <w:basedOn w:val="Normal"/>
+    <w:next w:val="Normal"/>
+    <w:pPr>
+      <w:keepNext w:val="1"/>
+      <w:keepLines w:val="1"/>
+      <w:spacing w:after="40" w:before="220" w:lineRule="auto"/>
+    </w:pPr>
+    <w:rPr>
+      <w:b w:val="1"/>
+    </w:rPr>
+  </w:style>
+  <w:style w:type="paragraph" w:styleId="Heading6">
+    <w:name w:val="heading 6"/>
+    <w:basedOn w:val="Normal"/>
+    <w:next w:val="Normal"/>
+    <w:pPr>
+      <w:keepNext w:val="1"/>
+      <w:keepLines w:val="1"/>
+      <w:spacing w:after="40" w:before="200" w:lineRule="auto"/>
+    </w:pPr>
+    <w:rPr>
+      <w:b w:val="1"/>
+      <w:sz w:val="20"/>
+      <w:szCs w:val="20"/>
+    </w:rPr>
+  </w:style>
+  <w:style w:type="paragraph" w:styleId="Title">
+    <w:name w:val="Title"/>
+    <w:basedOn w:val="Normal"/>
+    <w:next w:val="Normal"/>
+    <w:pPr>
+      <w:keepNext w:val="1"/>
+      <w:keepLines w:val="1"/>
+      <w:spacing w:after="120" w:before="480" w:lineRule="auto"/>
+    </w:pPr>
+    <w:rPr>
+      <w:b w:val="1"/>
+      <w:sz w:val="72"/>
+      <w:szCs w:val="72"/>
+    </w:rPr>
+  </w:style>
   <w:style w:type="paragraph" w:styleId="Normal" w:default="1">
     <w:name w:val="normal"/>
   </w:style>
@@ -19950,6 +20130,707 @@
       </w:tblCellMar>
     </w:tblPr>
   </w:style>
+  <w:style w:type="paragraph" w:styleId="Subtitle">
+    <w:name w:val="Subtitle"/>
+    <w:basedOn w:val="Normal"/>
+    <w:next w:val="Normal"/>
+    <w:pPr>
+      <w:keepNext w:val="1"/>
+      <w:keepLines w:val="1"/>
+      <w:spacing w:after="80" w:before="360" w:lineRule="auto"/>
+    </w:pPr>
+    <w:rPr>
+      <w:rFonts w:ascii="Georgia" w:cs="Georgia" w:eastAsia="Georgia" w:hAnsi="Georgia"/>
+      <w:i w:val="1"/>
+      <w:color w:val="666666"/>
+      <w:sz w:val="48"/>
+      <w:szCs w:val="48"/>
+    </w:rPr>
+  </w:style>
+  <w:style w:type="table" w:styleId="Table1">
+    <w:basedOn w:val="TableNormal"/>
+    <w:pPr>
+      <w:spacing w:after="0" w:line="240" w:lineRule="auto"/>
+    </w:pPr>
+    <w:rPr>
+      <w:rFonts w:ascii="Cambria" w:cs="Cambria" w:eastAsia="Cambria" w:hAnsi="Cambria"/>
+    </w:rPr>
+    <w:tblPr>
+      <w:tblStyleRowBandSize w:val="1"/>
+      <w:tblStyleColBandSize w:val="1"/>
+      <w:tblCellMar>
+        <w:top w:w="0.0" w:type="dxa"/>
+        <w:left w:w="108.0" w:type="dxa"/>
+        <w:bottom w:w="0.0" w:type="dxa"/>
+        <w:right w:w="108.0" w:type="dxa"/>
+      </w:tblCellMar>
+    </w:tblPr>
+  </w:style>
+  <w:style w:type="table" w:styleId="Table2">
+    <w:basedOn w:val="TableNormal"/>
+    <w:pPr>
+      <w:spacing w:after="0" w:line="240" w:lineRule="auto"/>
+    </w:pPr>
+    <w:rPr>
+      <w:rFonts w:ascii="Cambria" w:cs="Cambria" w:eastAsia="Cambria" w:hAnsi="Cambria"/>
+    </w:rPr>
+    <w:tblPr>
+      <w:tblStyleRowBandSize w:val="1"/>
+      <w:tblStyleColBandSize w:val="1"/>
+      <w:tblCellMar>
+        <w:top w:w="0.0" w:type="dxa"/>
+        <w:left w:w="108.0" w:type="dxa"/>
+        <w:bottom w:w="0.0" w:type="dxa"/>
+        <w:right w:w="108.0" w:type="dxa"/>
+      </w:tblCellMar>
+    </w:tblPr>
+  </w:style>
+  <w:style w:type="table" w:styleId="Table3">
+    <w:basedOn w:val="TableNormal"/>
+    <w:pPr>
+      <w:spacing w:after="0" w:line="240" w:lineRule="auto"/>
+    </w:pPr>
+    <w:rPr>
+      <w:rFonts w:ascii="Cambria" w:cs="Cambria" w:eastAsia="Cambria" w:hAnsi="Cambria"/>
+    </w:rPr>
+    <w:tblPr>
+      <w:tblStyleRowBandSize w:val="1"/>
+      <w:tblStyleColBandSize w:val="1"/>
+      <w:tblCellMar>
+        <w:top w:w="0.0" w:type="dxa"/>
+        <w:left w:w="108.0" w:type="dxa"/>
+        <w:bottom w:w="0.0" w:type="dxa"/>
+        <w:right w:w="108.0" w:type="dxa"/>
+      </w:tblCellMar>
+    </w:tblPr>
+  </w:style>
+  <w:style w:type="table" w:styleId="Table4">
+    <w:basedOn w:val="TableNormal"/>
+    <w:pPr>
+      <w:spacing w:after="0" w:line="240" w:lineRule="auto"/>
+    </w:pPr>
+    <w:rPr>
+      <w:rFonts w:ascii="Cambria" w:cs="Cambria" w:eastAsia="Cambria" w:hAnsi="Cambria"/>
+    </w:rPr>
+    <w:tblPr>
+      <w:tblStyleRowBandSize w:val="1"/>
+      <w:tblStyleColBandSize w:val="1"/>
+      <w:tblCellMar>
+        <w:top w:w="0.0" w:type="dxa"/>
+        <w:left w:w="108.0" w:type="dxa"/>
+        <w:bottom w:w="0.0" w:type="dxa"/>
+        <w:right w:w="108.0" w:type="dxa"/>
+      </w:tblCellMar>
+    </w:tblPr>
+  </w:style>
+  <w:style w:type="table" w:styleId="Table5">
+    <w:basedOn w:val="TableNormal"/>
+    <w:pPr>
+      <w:spacing w:after="0" w:line="240" w:lineRule="auto"/>
+    </w:pPr>
+    <w:rPr>
+      <w:rFonts w:ascii="Cambria" w:cs="Cambria" w:eastAsia="Cambria" w:hAnsi="Cambria"/>
+    </w:rPr>
+    <w:tblPr>
+      <w:tblStyleRowBandSize w:val="1"/>
+      <w:tblStyleColBandSize w:val="1"/>
+      <w:tblCellMar>
+        <w:top w:w="0.0" w:type="dxa"/>
+        <w:left w:w="108.0" w:type="dxa"/>
+        <w:bottom w:w="0.0" w:type="dxa"/>
+        <w:right w:w="108.0" w:type="dxa"/>
+      </w:tblCellMar>
+    </w:tblPr>
+  </w:style>
+  <w:style w:type="table" w:styleId="Table6">
+    <w:basedOn w:val="TableNormal"/>
+    <w:pPr>
+      <w:spacing w:after="0" w:line="240" w:lineRule="auto"/>
+    </w:pPr>
+    <w:rPr>
+      <w:rFonts w:ascii="Cambria" w:cs="Cambria" w:eastAsia="Cambria" w:hAnsi="Cambria"/>
+    </w:rPr>
+    <w:tblPr>
+      <w:tblStyleRowBandSize w:val="1"/>
+      <w:tblStyleColBandSize w:val="1"/>
+      <w:tblCellMar>
+        <w:top w:w="0.0" w:type="dxa"/>
+        <w:left w:w="108.0" w:type="dxa"/>
+        <w:bottom w:w="0.0" w:type="dxa"/>
+        <w:right w:w="108.0" w:type="dxa"/>
+      </w:tblCellMar>
+    </w:tblPr>
+  </w:style>
+  <w:style w:type="table" w:styleId="Table7">
+    <w:basedOn w:val="TableNormal"/>
+    <w:pPr>
+      <w:spacing w:after="0" w:line="240" w:lineRule="auto"/>
+    </w:pPr>
+    <w:rPr>
+      <w:rFonts w:ascii="Cambria" w:cs="Cambria" w:eastAsia="Cambria" w:hAnsi="Cambria"/>
+    </w:rPr>
+    <w:tblPr>
+      <w:tblStyleRowBandSize w:val="1"/>
+      <w:tblStyleColBandSize w:val="1"/>
+      <w:tblCellMar>
+        <w:top w:w="0.0" w:type="dxa"/>
+        <w:left w:w="108.0" w:type="dxa"/>
+        <w:bottom w:w="0.0" w:type="dxa"/>
+        <w:right w:w="108.0" w:type="dxa"/>
+      </w:tblCellMar>
+    </w:tblPr>
+  </w:style>
+  <w:style w:type="table" w:styleId="Table8">
+    <w:basedOn w:val="TableNormal"/>
+    <w:pPr>
+      <w:spacing w:after="0" w:line="240" w:lineRule="auto"/>
+    </w:pPr>
+    <w:rPr>
+      <w:rFonts w:ascii="Cambria" w:cs="Cambria" w:eastAsia="Cambria" w:hAnsi="Cambria"/>
+    </w:rPr>
+    <w:tblPr>
+      <w:tblStyleRowBandSize w:val="1"/>
+      <w:tblStyleColBandSize w:val="1"/>
+      <w:tblCellMar>
+        <w:top w:w="0.0" w:type="dxa"/>
+        <w:left w:w="108.0" w:type="dxa"/>
+        <w:bottom w:w="0.0" w:type="dxa"/>
+        <w:right w:w="108.0" w:type="dxa"/>
+      </w:tblCellMar>
+    </w:tblPr>
+  </w:style>
+  <w:style w:type="table" w:styleId="Table9">
+    <w:basedOn w:val="TableNormal"/>
+    <w:pPr>
+      <w:spacing w:after="0" w:line="240" w:lineRule="auto"/>
+    </w:pPr>
+    <w:rPr>
+      <w:rFonts w:ascii="Cambria" w:cs="Cambria" w:eastAsia="Cambria" w:hAnsi="Cambria"/>
+    </w:rPr>
+    <w:tblPr>
+      <w:tblStyleRowBandSize w:val="1"/>
+      <w:tblStyleColBandSize w:val="1"/>
+      <w:tblCellMar>
+        <w:top w:w="0.0" w:type="dxa"/>
+        <w:left w:w="108.0" w:type="dxa"/>
+        <w:bottom w:w="0.0" w:type="dxa"/>
+        <w:right w:w="108.0" w:type="dxa"/>
+      </w:tblCellMar>
+    </w:tblPr>
+  </w:style>
+  <w:style w:type="table" w:styleId="Table10">
+    <w:basedOn w:val="TableNormal"/>
+    <w:pPr>
+      <w:spacing w:after="0" w:line="240" w:lineRule="auto"/>
+    </w:pPr>
+    <w:rPr>
+      <w:rFonts w:ascii="Cambria" w:cs="Cambria" w:eastAsia="Cambria" w:hAnsi="Cambria"/>
+    </w:rPr>
+    <w:tblPr>
+      <w:tblStyleRowBandSize w:val="1"/>
+      <w:tblStyleColBandSize w:val="1"/>
+      <w:tblCellMar>
+        <w:top w:w="0.0" w:type="dxa"/>
+        <w:left w:w="108.0" w:type="dxa"/>
+        <w:bottom w:w="0.0" w:type="dxa"/>
+        <w:right w:w="108.0" w:type="dxa"/>
+      </w:tblCellMar>
+    </w:tblPr>
+  </w:style>
+  <w:style w:type="table" w:styleId="Table11">
+    <w:basedOn w:val="TableNormal"/>
+    <w:pPr>
+      <w:spacing w:after="0" w:line="240" w:lineRule="auto"/>
+    </w:pPr>
+    <w:rPr>
+      <w:rFonts w:ascii="Cambria" w:cs="Cambria" w:eastAsia="Cambria" w:hAnsi="Cambria"/>
+    </w:rPr>
+    <w:tblPr>
+      <w:tblStyleRowBandSize w:val="1"/>
+      <w:tblStyleColBandSize w:val="1"/>
+      <w:tblCellMar>
+        <w:top w:w="0.0" w:type="dxa"/>
+        <w:left w:w="108.0" w:type="dxa"/>
+        <w:bottom w:w="0.0" w:type="dxa"/>
+        <w:right w:w="108.0" w:type="dxa"/>
+      </w:tblCellMar>
+    </w:tblPr>
+  </w:style>
+  <w:style w:type="table" w:styleId="Table12">
+    <w:basedOn w:val="TableNormal"/>
+    <w:pPr>
+      <w:spacing w:after="0" w:line="240" w:lineRule="auto"/>
+    </w:pPr>
+    <w:rPr>
+      <w:rFonts w:ascii="Cambria" w:cs="Cambria" w:eastAsia="Cambria" w:hAnsi="Cambria"/>
+    </w:rPr>
+    <w:tblPr>
+      <w:tblStyleRowBandSize w:val="1"/>
+      <w:tblStyleColBandSize w:val="1"/>
+      <w:tblCellMar>
+        <w:top w:w="0.0" w:type="dxa"/>
+        <w:left w:w="108.0" w:type="dxa"/>
+        <w:bottom w:w="0.0" w:type="dxa"/>
+        <w:right w:w="108.0" w:type="dxa"/>
+      </w:tblCellMar>
+    </w:tblPr>
+  </w:style>
+  <w:style w:type="table" w:styleId="Table13">
+    <w:basedOn w:val="TableNormal"/>
+    <w:pPr>
+      <w:spacing w:after="0" w:line="240" w:lineRule="auto"/>
+    </w:pPr>
+    <w:rPr>
+      <w:rFonts w:ascii="Cambria" w:cs="Cambria" w:eastAsia="Cambria" w:hAnsi="Cambria"/>
+    </w:rPr>
+    <w:tblPr>
+      <w:tblStyleRowBandSize w:val="1"/>
+      <w:tblStyleColBandSize w:val="1"/>
+      <w:tblCellMar>
+        <w:top w:w="0.0" w:type="dxa"/>
+        <w:left w:w="108.0" w:type="dxa"/>
+        <w:bottom w:w="0.0" w:type="dxa"/>
+        <w:right w:w="108.0" w:type="dxa"/>
+      </w:tblCellMar>
+    </w:tblPr>
+  </w:style>
+  <w:style w:type="table" w:styleId="Table14">
+    <w:basedOn w:val="TableNormal"/>
+    <w:pPr>
+      <w:spacing w:after="0" w:line="240" w:lineRule="auto"/>
+    </w:pPr>
+    <w:rPr>
+      <w:rFonts w:ascii="Cambria" w:cs="Cambria" w:eastAsia="Cambria" w:hAnsi="Cambria"/>
+    </w:rPr>
+    <w:tblPr>
+      <w:tblStyleRowBandSize w:val="1"/>
+      <w:tblStyleColBandSize w:val="1"/>
+      <w:tblCellMar>
+        <w:top w:w="0.0" w:type="dxa"/>
+        <w:left w:w="108.0" w:type="dxa"/>
+        <w:bottom w:w="0.0" w:type="dxa"/>
+        <w:right w:w="108.0" w:type="dxa"/>
+      </w:tblCellMar>
+    </w:tblPr>
+  </w:style>
+  <w:style w:type="table" w:styleId="Table15">
+    <w:basedOn w:val="TableNormal"/>
+    <w:pPr>
+      <w:spacing w:after="0" w:line="240" w:lineRule="auto"/>
+    </w:pPr>
+    <w:rPr>
+      <w:rFonts w:ascii="Cambria" w:cs="Cambria" w:eastAsia="Cambria" w:hAnsi="Cambria"/>
+    </w:rPr>
+    <w:tblPr>
+      <w:tblStyleRowBandSize w:val="1"/>
+      <w:tblStyleColBandSize w:val="1"/>
+      <w:tblCellMar>
+        <w:top w:w="0.0" w:type="dxa"/>
+        <w:left w:w="108.0" w:type="dxa"/>
+        <w:bottom w:w="0.0" w:type="dxa"/>
+        <w:right w:w="108.0" w:type="dxa"/>
+      </w:tblCellMar>
+    </w:tblPr>
+  </w:style>
+  <w:style w:type="table" w:styleId="Table16">
+    <w:basedOn w:val="TableNormal"/>
+    <w:pPr>
+      <w:spacing w:after="0" w:line="240" w:lineRule="auto"/>
+    </w:pPr>
+    <w:rPr>
+      <w:rFonts w:ascii="Cambria" w:cs="Cambria" w:eastAsia="Cambria" w:hAnsi="Cambria"/>
+    </w:rPr>
+    <w:tblPr>
+      <w:tblStyleRowBandSize w:val="1"/>
+      <w:tblStyleColBandSize w:val="1"/>
+      <w:tblCellMar>
+        <w:top w:w="0.0" w:type="dxa"/>
+        <w:left w:w="108.0" w:type="dxa"/>
+        <w:bottom w:w="0.0" w:type="dxa"/>
+        <w:right w:w="108.0" w:type="dxa"/>
+      </w:tblCellMar>
+    </w:tblPr>
+  </w:style>
+  <w:style w:type="table" w:styleId="Table17">
+    <w:basedOn w:val="TableNormal"/>
+    <w:pPr>
+      <w:spacing w:after="0" w:line="240" w:lineRule="auto"/>
+    </w:pPr>
+    <w:rPr>
+      <w:rFonts w:ascii="Cambria" w:cs="Cambria" w:eastAsia="Cambria" w:hAnsi="Cambria"/>
+    </w:rPr>
+    <w:tblPr>
+      <w:tblStyleRowBandSize w:val="1"/>
+      <w:tblStyleColBandSize w:val="1"/>
+      <w:tblCellMar>
+        <w:top w:w="0.0" w:type="dxa"/>
+        <w:left w:w="108.0" w:type="dxa"/>
+        <w:bottom w:w="0.0" w:type="dxa"/>
+        <w:right w:w="108.0" w:type="dxa"/>
+      </w:tblCellMar>
+    </w:tblPr>
+  </w:style>
+  <w:style w:type="table" w:styleId="Table18">
+    <w:basedOn w:val="TableNormal"/>
+    <w:pPr>
+      <w:spacing w:after="0" w:line="240" w:lineRule="auto"/>
+    </w:pPr>
+    <w:rPr>
+      <w:rFonts w:ascii="Cambria" w:cs="Cambria" w:eastAsia="Cambria" w:hAnsi="Cambria"/>
+    </w:rPr>
+    <w:tblPr>
+      <w:tblStyleRowBandSize w:val="1"/>
+      <w:tblStyleColBandSize w:val="1"/>
+      <w:tblCellMar>
+        <w:top w:w="0.0" w:type="dxa"/>
+        <w:left w:w="108.0" w:type="dxa"/>
+        <w:bottom w:w="0.0" w:type="dxa"/>
+        <w:right w:w="108.0" w:type="dxa"/>
+      </w:tblCellMar>
+    </w:tblPr>
+  </w:style>
+  <w:style w:type="table" w:styleId="Table19">
+    <w:basedOn w:val="TableNormal"/>
+    <w:pPr>
+      <w:spacing w:after="0" w:line="240" w:lineRule="auto"/>
+    </w:pPr>
+    <w:rPr>
+      <w:rFonts w:ascii="Cambria" w:cs="Cambria" w:eastAsia="Cambria" w:hAnsi="Cambria"/>
+    </w:rPr>
+    <w:tblPr>
+      <w:tblStyleRowBandSize w:val="1"/>
+      <w:tblStyleColBandSize w:val="1"/>
+      <w:tblCellMar>
+        <w:top w:w="0.0" w:type="dxa"/>
+        <w:left w:w="108.0" w:type="dxa"/>
+        <w:bottom w:w="0.0" w:type="dxa"/>
+        <w:right w:w="108.0" w:type="dxa"/>
+      </w:tblCellMar>
+    </w:tblPr>
+  </w:style>
+  <w:style w:type="table" w:styleId="Table20">
+    <w:basedOn w:val="TableNormal"/>
+    <w:pPr>
+      <w:spacing w:after="0" w:line="240" w:lineRule="auto"/>
+    </w:pPr>
+    <w:rPr>
+      <w:rFonts w:ascii="Cambria" w:cs="Cambria" w:eastAsia="Cambria" w:hAnsi="Cambria"/>
+    </w:rPr>
+    <w:tblPr>
+      <w:tblStyleRowBandSize w:val="1"/>
+      <w:tblStyleColBandSize w:val="1"/>
+      <w:tblCellMar>
+        <w:top w:w="0.0" w:type="dxa"/>
+        <w:left w:w="108.0" w:type="dxa"/>
+        <w:bottom w:w="0.0" w:type="dxa"/>
+        <w:right w:w="108.0" w:type="dxa"/>
+      </w:tblCellMar>
+    </w:tblPr>
+  </w:style>
+  <w:style w:type="table" w:styleId="Table21">
+    <w:basedOn w:val="TableNormal"/>
+    <w:pPr>
+      <w:spacing w:after="0" w:line="240" w:lineRule="auto"/>
+    </w:pPr>
+    <w:rPr>
+      <w:rFonts w:ascii="Cambria" w:cs="Cambria" w:eastAsia="Cambria" w:hAnsi="Cambria"/>
+    </w:rPr>
+    <w:tblPr>
+      <w:tblStyleRowBandSize w:val="1"/>
+      <w:tblStyleColBandSize w:val="1"/>
+      <w:tblCellMar>
+        <w:top w:w="0.0" w:type="dxa"/>
+        <w:left w:w="108.0" w:type="dxa"/>
+        <w:bottom w:w="0.0" w:type="dxa"/>
+        <w:right w:w="108.0" w:type="dxa"/>
+      </w:tblCellMar>
+    </w:tblPr>
+  </w:style>
+  <w:style w:type="table" w:styleId="Table22">
+    <w:basedOn w:val="TableNormal"/>
+    <w:pPr>
+      <w:spacing w:after="0" w:line="240" w:lineRule="auto"/>
+    </w:pPr>
+    <w:rPr>
+      <w:rFonts w:ascii="Cambria" w:cs="Cambria" w:eastAsia="Cambria" w:hAnsi="Cambria"/>
+    </w:rPr>
+    <w:tblPr>
+      <w:tblStyleRowBandSize w:val="1"/>
+      <w:tblStyleColBandSize w:val="1"/>
+      <w:tblCellMar>
+        <w:top w:w="0.0" w:type="dxa"/>
+        <w:left w:w="108.0" w:type="dxa"/>
+        <w:bottom w:w="0.0" w:type="dxa"/>
+        <w:right w:w="108.0" w:type="dxa"/>
+      </w:tblCellMar>
+    </w:tblPr>
+  </w:style>
+  <w:style w:type="table" w:styleId="Table23">
+    <w:basedOn w:val="TableNormal"/>
+    <w:pPr>
+      <w:spacing w:after="0" w:line="240" w:lineRule="auto"/>
+    </w:pPr>
+    <w:rPr>
+      <w:rFonts w:ascii="Cambria" w:cs="Cambria" w:eastAsia="Cambria" w:hAnsi="Cambria"/>
+    </w:rPr>
+    <w:tblPr>
+      <w:tblStyleRowBandSize w:val="1"/>
+      <w:tblStyleColBandSize w:val="1"/>
+      <w:tblCellMar>
+        <w:top w:w="0.0" w:type="dxa"/>
+        <w:left w:w="108.0" w:type="dxa"/>
+        <w:bottom w:w="0.0" w:type="dxa"/>
+        <w:right w:w="108.0" w:type="dxa"/>
+      </w:tblCellMar>
+    </w:tblPr>
+  </w:style>
+  <w:style w:type="table" w:styleId="Table24">
+    <w:basedOn w:val="TableNormal"/>
+    <w:pPr>
+      <w:spacing w:after="0" w:line="240" w:lineRule="auto"/>
+    </w:pPr>
+    <w:rPr>
+      <w:rFonts w:ascii="Cambria" w:cs="Cambria" w:eastAsia="Cambria" w:hAnsi="Cambria"/>
+    </w:rPr>
+    <w:tblPr>
+      <w:tblStyleRowBandSize w:val="1"/>
+      <w:tblStyleColBandSize w:val="1"/>
+      <w:tblCellMar>
+        <w:top w:w="0.0" w:type="dxa"/>
+        <w:left w:w="108.0" w:type="dxa"/>
+        <w:bottom w:w="0.0" w:type="dxa"/>
+        <w:right w:w="108.0" w:type="dxa"/>
+      </w:tblCellMar>
+    </w:tblPr>
+  </w:style>
+  <w:style w:type="table" w:styleId="Table25">
+    <w:basedOn w:val="TableNormal"/>
+    <w:pPr>
+      <w:spacing w:after="0" w:line="240" w:lineRule="auto"/>
+    </w:pPr>
+    <w:rPr>
+      <w:rFonts w:ascii="Cambria" w:cs="Cambria" w:eastAsia="Cambria" w:hAnsi="Cambria"/>
+    </w:rPr>
+    <w:tblPr>
+      <w:tblStyleRowBandSize w:val="1"/>
+      <w:tblStyleColBandSize w:val="1"/>
+      <w:tblCellMar>
+        <w:top w:w="0.0" w:type="dxa"/>
+        <w:left w:w="108.0" w:type="dxa"/>
+        <w:bottom w:w="0.0" w:type="dxa"/>
+        <w:right w:w="108.0" w:type="dxa"/>
+      </w:tblCellMar>
+    </w:tblPr>
+  </w:style>
+  <w:style w:type="table" w:styleId="Table26">
+    <w:basedOn w:val="TableNormal"/>
+    <w:pPr>
+      <w:spacing w:after="0" w:line="240" w:lineRule="auto"/>
+    </w:pPr>
+    <w:rPr>
+      <w:rFonts w:ascii="Cambria" w:cs="Cambria" w:eastAsia="Cambria" w:hAnsi="Cambria"/>
+    </w:rPr>
+    <w:tblPr>
+      <w:tblStyleRowBandSize w:val="1"/>
+      <w:tblStyleColBandSize w:val="1"/>
+      <w:tblCellMar>
+        <w:top w:w="0.0" w:type="dxa"/>
+        <w:left w:w="108.0" w:type="dxa"/>
+        <w:bottom w:w="0.0" w:type="dxa"/>
+        <w:right w:w="108.0" w:type="dxa"/>
+      </w:tblCellMar>
+    </w:tblPr>
+  </w:style>
+  <w:style w:type="table" w:styleId="Table27">
+    <w:basedOn w:val="TableNormal"/>
+    <w:pPr>
+      <w:spacing w:after="0" w:line="240" w:lineRule="auto"/>
+    </w:pPr>
+    <w:rPr>
+      <w:rFonts w:ascii="Cambria" w:cs="Cambria" w:eastAsia="Cambria" w:hAnsi="Cambria"/>
+    </w:rPr>
+    <w:tblPr>
+      <w:tblStyleRowBandSize w:val="1"/>
+      <w:tblStyleColBandSize w:val="1"/>
+      <w:tblCellMar>
+        <w:top w:w="0.0" w:type="dxa"/>
+        <w:left w:w="108.0" w:type="dxa"/>
+        <w:bottom w:w="0.0" w:type="dxa"/>
+        <w:right w:w="108.0" w:type="dxa"/>
+      </w:tblCellMar>
+    </w:tblPr>
+  </w:style>
+  <w:style w:type="table" w:styleId="Table28">
+    <w:basedOn w:val="TableNormal"/>
+    <w:pPr>
+      <w:spacing w:after="0" w:line="240" w:lineRule="auto"/>
+    </w:pPr>
+    <w:rPr>
+      <w:rFonts w:ascii="Cambria" w:cs="Cambria" w:eastAsia="Cambria" w:hAnsi="Cambria"/>
+    </w:rPr>
+    <w:tblPr>
+      <w:tblStyleRowBandSize w:val="1"/>
+      <w:tblStyleColBandSize w:val="1"/>
+      <w:tblCellMar>
+        <w:top w:w="0.0" w:type="dxa"/>
+        <w:left w:w="108.0" w:type="dxa"/>
+        <w:bottom w:w="0.0" w:type="dxa"/>
+        <w:right w:w="108.0" w:type="dxa"/>
+      </w:tblCellMar>
+    </w:tblPr>
+  </w:style>
+  <w:style w:type="table" w:styleId="Table29">
+    <w:basedOn w:val="TableNormal"/>
+    <w:pPr>
+      <w:spacing w:after="0" w:line="240" w:lineRule="auto"/>
+    </w:pPr>
+    <w:rPr>
+      <w:rFonts w:ascii="Cambria" w:cs="Cambria" w:eastAsia="Cambria" w:hAnsi="Cambria"/>
+    </w:rPr>
+    <w:tblPr>
+      <w:tblStyleRowBandSize w:val="1"/>
+      <w:tblStyleColBandSize w:val="1"/>
+      <w:tblCellMar>
+        <w:top w:w="0.0" w:type="dxa"/>
+        <w:left w:w="108.0" w:type="dxa"/>
+        <w:bottom w:w="0.0" w:type="dxa"/>
+        <w:right w:w="108.0" w:type="dxa"/>
+      </w:tblCellMar>
+    </w:tblPr>
+  </w:style>
+  <w:style w:type="table" w:styleId="Table30">
+    <w:basedOn w:val="TableNormal"/>
+    <w:pPr>
+      <w:spacing w:after="0" w:line="240" w:lineRule="auto"/>
+    </w:pPr>
+    <w:rPr>
+      <w:rFonts w:ascii="Cambria" w:cs="Cambria" w:eastAsia="Cambria" w:hAnsi="Cambria"/>
+    </w:rPr>
+    <w:tblPr>
+      <w:tblStyleRowBandSize w:val="1"/>
+      <w:tblStyleColBandSize w:val="1"/>
+      <w:tblCellMar>
+        <w:top w:w="0.0" w:type="dxa"/>
+        <w:left w:w="108.0" w:type="dxa"/>
+        <w:bottom w:w="0.0" w:type="dxa"/>
+        <w:right w:w="108.0" w:type="dxa"/>
+      </w:tblCellMar>
+    </w:tblPr>
+  </w:style>
+  <w:style w:type="table" w:styleId="Table31">
+    <w:basedOn w:val="TableNormal"/>
+    <w:pPr>
+      <w:spacing w:after="0" w:line="240" w:lineRule="auto"/>
+    </w:pPr>
+    <w:rPr>
+      <w:rFonts w:ascii="Cambria" w:cs="Cambria" w:eastAsia="Cambria" w:hAnsi="Cambria"/>
+    </w:rPr>
+    <w:tblPr>
+      <w:tblStyleRowBandSize w:val="1"/>
+      <w:tblStyleColBandSize w:val="1"/>
+      <w:tblCellMar>
+        <w:top w:w="0.0" w:type="dxa"/>
+        <w:left w:w="108.0" w:type="dxa"/>
+        <w:bottom w:w="0.0" w:type="dxa"/>
+        <w:right w:w="108.0" w:type="dxa"/>
+      </w:tblCellMar>
+    </w:tblPr>
+  </w:style>
+  <w:style w:type="table" w:styleId="Table32">
+    <w:basedOn w:val="TableNormal"/>
+    <w:pPr>
+      <w:spacing w:after="0" w:line="240" w:lineRule="auto"/>
+    </w:pPr>
+    <w:rPr>
+      <w:rFonts w:ascii="Cambria" w:cs="Cambria" w:eastAsia="Cambria" w:hAnsi="Cambria"/>
+    </w:rPr>
+    <w:tblPr>
+      <w:tblStyleRowBandSize w:val="1"/>
+      <w:tblStyleColBandSize w:val="1"/>
+      <w:tblCellMar>
+        <w:top w:w="0.0" w:type="dxa"/>
+        <w:left w:w="108.0" w:type="dxa"/>
+        <w:bottom w:w="0.0" w:type="dxa"/>
+        <w:right w:w="108.0" w:type="dxa"/>
+      </w:tblCellMar>
+    </w:tblPr>
+  </w:style>
+  <w:style w:type="table" w:styleId="Table33">
+    <w:basedOn w:val="TableNormal"/>
+    <w:pPr>
+      <w:spacing w:after="0" w:line="240" w:lineRule="auto"/>
+    </w:pPr>
+    <w:rPr>
+      <w:rFonts w:ascii="Cambria" w:cs="Cambria" w:eastAsia="Cambria" w:hAnsi="Cambria"/>
+    </w:rPr>
+    <w:tblPr>
+      <w:tblStyleRowBandSize w:val="1"/>
+      <w:tblStyleColBandSize w:val="1"/>
+      <w:tblCellMar>
+        <w:top w:w="0.0" w:type="dxa"/>
+        <w:left w:w="108.0" w:type="dxa"/>
+        <w:bottom w:w="0.0" w:type="dxa"/>
+        <w:right w:w="108.0" w:type="dxa"/>
+      </w:tblCellMar>
+    </w:tblPr>
+  </w:style>
+  <w:style w:type="table" w:styleId="Table34">
+    <w:basedOn w:val="TableNormal"/>
+    <w:pPr>
+      <w:spacing w:after="0" w:line="240" w:lineRule="auto"/>
+    </w:pPr>
+    <w:rPr>
+      <w:rFonts w:ascii="Cambria" w:cs="Cambria" w:eastAsia="Cambria" w:hAnsi="Cambria"/>
+    </w:rPr>
+    <w:tblPr>
+      <w:tblStyleRowBandSize w:val="1"/>
+      <w:tblStyleColBandSize w:val="1"/>
+      <w:tblCellMar>
+        <w:top w:w="0.0" w:type="dxa"/>
+        <w:left w:w="108.0" w:type="dxa"/>
+        <w:bottom w:w="0.0" w:type="dxa"/>
+        <w:right w:w="108.0" w:type="dxa"/>
+      </w:tblCellMar>
+    </w:tblPr>
+  </w:style>
+  <w:style w:type="table" w:styleId="Table35">
+    <w:basedOn w:val="TableNormal"/>
+    <w:pPr>
+      <w:spacing w:after="0" w:line="240" w:lineRule="auto"/>
+    </w:pPr>
+    <w:rPr>
+      <w:rFonts w:ascii="Cambria" w:cs="Cambria" w:eastAsia="Cambria" w:hAnsi="Cambria"/>
+    </w:rPr>
+    <w:tblPr>
+      <w:tblStyleRowBandSize w:val="1"/>
+      <w:tblStyleColBandSize w:val="1"/>
+      <w:tblCellMar>
+        <w:top w:w="0.0" w:type="dxa"/>
+        <w:left w:w="108.0" w:type="dxa"/>
+        <w:bottom w:w="0.0" w:type="dxa"/>
+        <w:right w:w="108.0" w:type="dxa"/>
+      </w:tblCellMar>
+    </w:tblPr>
+  </w:style>
+  <w:style w:type="table" w:styleId="Table36">
+    <w:basedOn w:val="TableNormal"/>
+    <w:pPr>
+      <w:spacing w:after="0" w:line="240" w:lineRule="auto"/>
+    </w:pPr>
+    <w:rPr>
+      <w:rFonts w:ascii="Cambria" w:cs="Cambria" w:eastAsia="Cambria" w:hAnsi="Cambria"/>
+    </w:rPr>
+    <w:tblPr>
+      <w:tblStyleRowBandSize w:val="1"/>
+      <w:tblStyleColBandSize w:val="1"/>
+      <w:tblCellMar>
+        <w:top w:w="0.0" w:type="dxa"/>
+        <w:left w:w="108.0" w:type="dxa"/>
+        <w:bottom w:w="0.0" w:type="dxa"/>
+        <w:right w:w="108.0" w:type="dxa"/>
+      </w:tblCellMar>
+    </w:tblPr>
+  </w:style>
 </w:styles>
 </file>
 
@@ -20275,7 +21156,7 @@
 
 <file path=customXML/item1.xml><?xml version="1.0" encoding="utf-8"?>
 <go:gDocsCustomXmlDataStorage xmlns:go="http://customooxmlschemas.google.com/" xmlns:r="http://schemas.openxmlformats.org/officeDocument/2006/relationships">
-  <go:docsCustomData xmlns:go="http://customooxmlschemas.google.com/" roundtripDataSignature="AMtx7mjuh7uU2ubiRzVu+p93hVx5WVze0g==">AMUW2mXWuS8glHu9wwf3rJn+s+lWUY/BotV95XGlZOaAcA37KBAB+w4SBWRY4jjSi2MXMwbgvg2bmksNEmHPRbI8DSvfY7GGQOlHGTXkL/8wGsLfxdNfSG0=</go:docsCustomData>
+  <go:docsCustomData xmlns:go="http://customooxmlschemas.google.com/" roundtripDataSignature="AMtx7mjKh6CKYFHEsFxx1tY6OO25xT0N/w==">AMUW2mUgnoVD0nYG67Fol709iIe+h45KqgfVHC3P1uZxuGYcFwnojDpItYUrQ4wp2cP78Jss8qeHPcbvC1Q0IjLYfDsTGHxCVLdSHAmlWW13OrDk0qL45K0=</go:docsCustomData>
 </go:gDocsCustomXmlDataStorage>
 </file>
 

</xml_diff>